<commit_message>
Additional schemas for XForms and some minor changes
</commit_message>
<xml_diff>
--- a/documentation/Suggested Schema Modifications.docx
+++ b/documentation/Suggested Schema Modifications.docx
@@ -9,11 +9,11 @@
         <w:tblLook w:val="04A0" w:firstRow="1" w:lastRow="0" w:firstColumn="1" w:lastColumn="0" w:noHBand="0" w:noVBand="1"/>
       </w:tblPr>
       <w:tblGrid>
-        <w:gridCol w:w="627"/>
-        <w:gridCol w:w="3473"/>
-        <w:gridCol w:w="2391"/>
+        <w:gridCol w:w="626"/>
+        <w:gridCol w:w="4042"/>
+        <w:gridCol w:w="1916"/>
         <w:gridCol w:w="3789"/>
-        <w:gridCol w:w="2896"/>
+        <w:gridCol w:w="2803"/>
       </w:tblGrid>
       <w:tr>
         <w:trPr>
@@ -21,7 +21,7 @@
         </w:trPr>
         <w:tc>
           <w:tcPr>
-            <w:tcW w:w="534" w:type="dxa"/>
+            <w:tcW w:w="627" w:type="dxa"/>
             <w:shd w:val="clear" w:color="auto" w:fill="BDD6EE" w:themeFill="accent1" w:themeFillTint="66"/>
           </w:tcPr>
           <w:p>
@@ -46,7 +46,7 @@
         </w:tc>
         <w:tc>
           <w:tcPr>
-            <w:tcW w:w="3533" w:type="dxa"/>
+            <w:tcW w:w="5577" w:type="dxa"/>
             <w:shd w:val="clear" w:color="auto" w:fill="BDD6EE" w:themeFill="accent1" w:themeFillTint="66"/>
           </w:tcPr>
           <w:p>
@@ -71,7 +71,7 @@
         </w:tc>
         <w:tc>
           <w:tcPr>
-            <w:tcW w:w="2414" w:type="dxa"/>
+            <w:tcW w:w="287" w:type="dxa"/>
             <w:shd w:val="clear" w:color="auto" w:fill="BDD6EE" w:themeFill="accent1" w:themeFillTint="66"/>
           </w:tcPr>
           <w:p>
@@ -121,7 +121,7 @@
         </w:tc>
         <w:tc>
           <w:tcPr>
-            <w:tcW w:w="2906" w:type="dxa"/>
+            <w:tcW w:w="2896" w:type="dxa"/>
             <w:shd w:val="clear" w:color="auto" w:fill="BDD6EE" w:themeFill="accent1" w:themeFillTint="66"/>
           </w:tcPr>
           <w:p>
@@ -148,14 +148,14 @@
       <w:tr>
         <w:tc>
           <w:tcPr>
-            <w:tcW w:w="534" w:type="dxa"/>
+            <w:tcW w:w="627" w:type="dxa"/>
             <w:shd w:val="clear" w:color="auto" w:fill="92D050"/>
           </w:tcPr>
           <w:p/>
         </w:tc>
         <w:tc>
           <w:tcPr>
-            <w:tcW w:w="12642" w:type="dxa"/>
+            <w:tcW w:w="12549" w:type="dxa"/>
             <w:gridSpan w:val="4"/>
             <w:shd w:val="clear" w:color="auto" w:fill="92D050"/>
           </w:tcPr>
@@ -169,7 +169,7 @@
       <w:tr>
         <w:tc>
           <w:tcPr>
-            <w:tcW w:w="534" w:type="dxa"/>
+            <w:tcW w:w="627" w:type="dxa"/>
           </w:tcPr>
           <w:p>
             <w:r>
@@ -179,7 +179,7 @@
         </w:tc>
         <w:tc>
           <w:tcPr>
-            <w:tcW w:w="3533" w:type="dxa"/>
+            <w:tcW w:w="5577" w:type="dxa"/>
           </w:tcPr>
           <w:p>
             <w:r>
@@ -189,7 +189,7 @@
         </w:tc>
         <w:tc>
           <w:tcPr>
-            <w:tcW w:w="2414" w:type="dxa"/>
+            <w:tcW w:w="287" w:type="dxa"/>
           </w:tcPr>
           <w:p>
             <w:r>
@@ -226,7 +226,7 @@
         </w:tc>
         <w:tc>
           <w:tcPr>
-            <w:tcW w:w="2906" w:type="dxa"/>
+            <w:tcW w:w="2896" w:type="dxa"/>
           </w:tcPr>
           <w:p/>
         </w:tc>
@@ -234,7 +234,7 @@
       <w:tr>
         <w:tc>
           <w:tcPr>
-            <w:tcW w:w="534" w:type="dxa"/>
+            <w:tcW w:w="627" w:type="dxa"/>
           </w:tcPr>
           <w:p>
             <w:r>
@@ -244,7 +244,7 @@
         </w:tc>
         <w:tc>
           <w:tcPr>
-            <w:tcW w:w="3533" w:type="dxa"/>
+            <w:tcW w:w="5577" w:type="dxa"/>
           </w:tcPr>
           <w:p>
             <w:r>
@@ -254,7 +254,7 @@
         </w:tc>
         <w:tc>
           <w:tcPr>
-            <w:tcW w:w="2414" w:type="dxa"/>
+            <w:tcW w:w="287" w:type="dxa"/>
           </w:tcPr>
           <w:p>
             <w:r>
@@ -288,6 +288,7 @@
           </w:p>
           <w:p>
             <w:r>
+              <w:lastRenderedPageBreak/>
               <w:t>- Mishna Commentary</w:t>
             </w:r>
           </w:p>
@@ -316,7 +317,6 @@
           </w:p>
           <w:p>
             <w:r>
-              <w:lastRenderedPageBreak/>
               <w:t>- Midrash</w:t>
             </w:r>
           </w:p>
@@ -378,7 +378,7 @@
         </w:tc>
         <w:tc>
           <w:tcPr>
-            <w:tcW w:w="2906" w:type="dxa"/>
+            <w:tcW w:w="2896" w:type="dxa"/>
           </w:tcPr>
           <w:p>
             <w:r>
@@ -401,6 +401,7 @@
               <w:rPr>
                 <w:color w:val="7F7F7F" w:themeColor="text1" w:themeTint="80"/>
               </w:rPr>
+              <w:lastRenderedPageBreak/>
               <w:t>It is good practice to define such terms in "</w:t>
             </w:r>
             <w:proofErr w:type="spellStart"/>
@@ -437,17 +438,18 @@
       <w:tr>
         <w:tc>
           <w:tcPr>
-            <w:tcW w:w="534" w:type="dxa"/>
-          </w:tcPr>
-          <w:p>
-            <w:r>
+            <w:tcW w:w="627" w:type="dxa"/>
+          </w:tcPr>
+          <w:p>
+            <w:r>
+              <w:lastRenderedPageBreak/>
               <w:t>3</w:t>
             </w:r>
           </w:p>
         </w:tc>
         <w:tc>
           <w:tcPr>
-            <w:tcW w:w="3533" w:type="dxa"/>
+            <w:tcW w:w="5577" w:type="dxa"/>
           </w:tcPr>
           <w:p>
             <w:r>
@@ -457,7 +459,7 @@
         </w:tc>
         <w:tc>
           <w:tcPr>
-            <w:tcW w:w="2414" w:type="dxa"/>
+            <w:tcW w:w="287" w:type="dxa"/>
           </w:tcPr>
           <w:p>
             <w:r>
@@ -535,7 +537,7 @@
         </w:tc>
         <w:tc>
           <w:tcPr>
-            <w:tcW w:w="2906" w:type="dxa"/>
+            <w:tcW w:w="2896" w:type="dxa"/>
           </w:tcPr>
           <w:p>
             <w:r>
@@ -550,7 +552,7 @@
       <w:tr>
         <w:tc>
           <w:tcPr>
-            <w:tcW w:w="534" w:type="dxa"/>
+            <w:tcW w:w="627" w:type="dxa"/>
           </w:tcPr>
           <w:p>
             <w:r>
@@ -560,7 +562,7 @@
         </w:tc>
         <w:tc>
           <w:tcPr>
-            <w:tcW w:w="3533" w:type="dxa"/>
+            <w:tcW w:w="5577" w:type="dxa"/>
           </w:tcPr>
           <w:p>
             <w:r>
@@ -570,7 +572,7 @@
         </w:tc>
         <w:tc>
           <w:tcPr>
-            <w:tcW w:w="2414" w:type="dxa"/>
+            <w:tcW w:w="287" w:type="dxa"/>
           </w:tcPr>
           <w:p>
             <w:r>
@@ -627,6 +629,7 @@
             </w:pPr>
             <w:proofErr w:type="spellStart"/>
             <w:r>
+              <w:lastRenderedPageBreak/>
               <w:t>Qaraite</w:t>
             </w:r>
             <w:proofErr w:type="spellEnd"/>
@@ -637,13 +640,14 @@
         </w:tc>
         <w:tc>
           <w:tcPr>
-            <w:tcW w:w="2906" w:type="dxa"/>
-          </w:tcPr>
-          <w:p>
-            <w:r>
-              <w:rPr>
-                <w:highlight w:val="yellow"/>
-              </w:rPr>
+            <w:tcW w:w="2896" w:type="dxa"/>
+          </w:tcPr>
+          <w:p>
+            <w:r>
+              <w:rPr>
+                <w:highlight w:val="yellow"/>
+              </w:rPr>
+              <w:lastRenderedPageBreak/>
               <w:t>UI will refer to contents of “faith” tag as “denomination”</w:t>
             </w:r>
           </w:p>
@@ -652,7 +656,7 @@
       <w:tr>
         <w:tc>
           <w:tcPr>
-            <w:tcW w:w="534" w:type="dxa"/>
+            <w:tcW w:w="627" w:type="dxa"/>
           </w:tcPr>
           <w:p>
             <w:r>
@@ -662,7 +666,7 @@
         </w:tc>
         <w:tc>
           <w:tcPr>
-            <w:tcW w:w="3533" w:type="dxa"/>
+            <w:tcW w:w="5577" w:type="dxa"/>
           </w:tcPr>
           <w:p>
             <w:r>
@@ -672,7 +676,7 @@
         </w:tc>
         <w:tc>
           <w:tcPr>
-            <w:tcW w:w="2414" w:type="dxa"/>
+            <w:tcW w:w="287" w:type="dxa"/>
           </w:tcPr>
           <w:p>
             <w:r>
@@ -708,26 +712,14 @@
         </w:tc>
         <w:tc>
           <w:tcPr>
-            <w:tcW w:w="2906" w:type="dxa"/>
-          </w:tcPr>
-          <w:p>
-            <w:r>
-              <w:rPr>
-                <w:highlight w:val="yellow"/>
-              </w:rPr>
-              <w:t>Included i</w:t>
-            </w:r>
-            <w:r>
-              <w:rPr>
-                <w:highlight w:val="yellow"/>
-              </w:rPr>
-              <w:t>n description of manuscript</w:t>
-            </w:r>
-            <w:r>
-              <w:rPr>
-                <w:highlight w:val="yellow"/>
-              </w:rPr>
-              <w:t xml:space="preserve"> as it is part of the item’s history</w:t>
+            <w:tcW w:w="2896" w:type="dxa"/>
+          </w:tcPr>
+          <w:p>
+            <w:r>
+              <w:rPr>
+                <w:highlight w:val="yellow"/>
+              </w:rPr>
+              <w:t>Included in description of manuscript as it is part of the item’s history</w:t>
             </w:r>
           </w:p>
         </w:tc>
@@ -735,14 +727,14 @@
       <w:tr>
         <w:tc>
           <w:tcPr>
-            <w:tcW w:w="534" w:type="dxa"/>
+            <w:tcW w:w="627" w:type="dxa"/>
             <w:shd w:val="clear" w:color="auto" w:fill="92D050"/>
           </w:tcPr>
           <w:p/>
         </w:tc>
         <w:tc>
           <w:tcPr>
-            <w:tcW w:w="12642" w:type="dxa"/>
+            <w:tcW w:w="12549" w:type="dxa"/>
             <w:gridSpan w:val="4"/>
             <w:shd w:val="clear" w:color="auto" w:fill="92D050"/>
           </w:tcPr>
@@ -756,18 +748,17 @@
       <w:tr>
         <w:tc>
           <w:tcPr>
-            <w:tcW w:w="534" w:type="dxa"/>
-          </w:tcPr>
-          <w:p>
-            <w:r>
-              <w:lastRenderedPageBreak/>
+            <w:tcW w:w="627" w:type="dxa"/>
+          </w:tcPr>
+          <w:p>
+            <w:r>
               <w:t>6</w:t>
             </w:r>
           </w:p>
         </w:tc>
         <w:tc>
           <w:tcPr>
-            <w:tcW w:w="3533" w:type="dxa"/>
+            <w:tcW w:w="5577" w:type="dxa"/>
           </w:tcPr>
           <w:p>
             <w:r>
@@ -777,7 +768,7 @@
         </w:tc>
         <w:tc>
           <w:tcPr>
-            <w:tcW w:w="2414" w:type="dxa"/>
+            <w:tcW w:w="287" w:type="dxa"/>
           </w:tcPr>
           <w:p/>
         </w:tc>
@@ -789,7 +780,7 @@
         </w:tc>
         <w:tc>
           <w:tcPr>
-            <w:tcW w:w="2906" w:type="dxa"/>
+            <w:tcW w:w="2896" w:type="dxa"/>
           </w:tcPr>
           <w:p>
             <w:r>
@@ -809,7 +800,7 @@
       <w:tr>
         <w:tc>
           <w:tcPr>
-            <w:tcW w:w="534" w:type="dxa"/>
+            <w:tcW w:w="627" w:type="dxa"/>
           </w:tcPr>
           <w:p>
             <w:r>
@@ -819,7 +810,7 @@
         </w:tc>
         <w:tc>
           <w:tcPr>
-            <w:tcW w:w="3533" w:type="dxa"/>
+            <w:tcW w:w="5577" w:type="dxa"/>
           </w:tcPr>
           <w:p>
             <w:r>
@@ -837,7 +828,7 @@
         </w:tc>
         <w:tc>
           <w:tcPr>
-            <w:tcW w:w="2414" w:type="dxa"/>
+            <w:tcW w:w="287" w:type="dxa"/>
           </w:tcPr>
           <w:p>
             <w:r>
@@ -875,7 +866,7 @@
         </w:tc>
         <w:tc>
           <w:tcPr>
-            <w:tcW w:w="2906" w:type="dxa"/>
+            <w:tcW w:w="2896" w:type="dxa"/>
           </w:tcPr>
           <w:p>
             <w:r>
@@ -1034,14 +1025,21 @@
               <w:rPr>
                 <w:color w:val="7F7F7F" w:themeColor="text1" w:themeTint="80"/>
               </w:rPr>
-              <w:t>• Illustrations (miniature painting): indicate the number of illustrations and their location in the codex and give a short description of each, if possible.</w:t>
-            </w:r>
-          </w:p>
-          <w:p>
+              <w:t xml:space="preserve">• Illustrations (miniature painting): indicate the number of illustrations and their location in the codex and give a short description </w:t>
+            </w:r>
             <w:r>
               <w:rPr>
                 <w:color w:val="7F7F7F" w:themeColor="text1" w:themeTint="80"/>
               </w:rPr>
+              <w:lastRenderedPageBreak/>
+              <w:t>of each, if possible.</w:t>
+            </w:r>
+          </w:p>
+          <w:p>
+            <w:r>
+              <w:rPr>
+                <w:color w:val="7F7F7F" w:themeColor="text1" w:themeTint="80"/>
+              </w:rPr>
               <w:t xml:space="preserve">. (→ title piece, → frontispiece, → incipit page, → headpieces, → tailpieces, → </w:t>
             </w:r>
             <w:proofErr w:type="spellStart"/>
@@ -1056,14 +1054,7 @@
               <w:rPr>
                 <w:color w:val="7F7F7F" w:themeColor="text1" w:themeTint="80"/>
               </w:rPr>
-              <w:t xml:space="preserve">, and describe the shape of the piece(s) in </w:t>
-            </w:r>
-            <w:r>
-              <w:rPr>
-                <w:color w:val="7F7F7F" w:themeColor="text1" w:themeTint="80"/>
-              </w:rPr>
-              <w:lastRenderedPageBreak/>
-              <w:t xml:space="preserve">question, </w:t>
+              <w:t xml:space="preserve">, and describe the shape of the piece(s) in question, </w:t>
             </w:r>
             <w:proofErr w:type="gramStart"/>
             <w:r>
@@ -1085,14 +1076,14 @@
       <w:tr>
         <w:tc>
           <w:tcPr>
-            <w:tcW w:w="534" w:type="dxa"/>
+            <w:tcW w:w="627" w:type="dxa"/>
             <w:shd w:val="clear" w:color="auto" w:fill="92D050"/>
           </w:tcPr>
           <w:p/>
         </w:tc>
         <w:tc>
           <w:tcPr>
-            <w:tcW w:w="12642" w:type="dxa"/>
+            <w:tcW w:w="12549" w:type="dxa"/>
             <w:gridSpan w:val="4"/>
             <w:shd w:val="clear" w:color="auto" w:fill="92D050"/>
           </w:tcPr>
@@ -1130,7 +1121,7 @@
       <w:tr>
         <w:tc>
           <w:tcPr>
-            <w:tcW w:w="534" w:type="dxa"/>
+            <w:tcW w:w="627" w:type="dxa"/>
           </w:tcPr>
           <w:p>
             <w:r>
@@ -1140,7 +1131,7 @@
         </w:tc>
         <w:tc>
           <w:tcPr>
-            <w:tcW w:w="3533" w:type="dxa"/>
+            <w:tcW w:w="5577" w:type="dxa"/>
           </w:tcPr>
           <w:p>
             <w:r>
@@ -1150,7 +1141,7 @@
         </w:tc>
         <w:tc>
           <w:tcPr>
-            <w:tcW w:w="2414" w:type="dxa"/>
+            <w:tcW w:w="287" w:type="dxa"/>
           </w:tcPr>
           <w:p/>
         </w:tc>
@@ -1192,7 +1183,7 @@
         </w:tc>
         <w:tc>
           <w:tcPr>
-            <w:tcW w:w="2906" w:type="dxa"/>
+            <w:tcW w:w="2896" w:type="dxa"/>
           </w:tcPr>
           <w:p>
             <w:r>
@@ -1207,7 +1198,7 @@
       <w:tr>
         <w:tc>
           <w:tcPr>
-            <w:tcW w:w="534" w:type="dxa"/>
+            <w:tcW w:w="627" w:type="dxa"/>
           </w:tcPr>
           <w:p>
             <w:r>
@@ -1217,7 +1208,7 @@
         </w:tc>
         <w:tc>
           <w:tcPr>
-            <w:tcW w:w="3533" w:type="dxa"/>
+            <w:tcW w:w="5577" w:type="dxa"/>
           </w:tcPr>
           <w:p>
             <w:r>
@@ -1227,7 +1218,7 @@
         </w:tc>
         <w:tc>
           <w:tcPr>
-            <w:tcW w:w="2414" w:type="dxa"/>
+            <w:tcW w:w="287" w:type="dxa"/>
           </w:tcPr>
           <w:p/>
         </w:tc>
@@ -1269,7 +1260,7 @@
         </w:tc>
         <w:tc>
           <w:tcPr>
-            <w:tcW w:w="2906" w:type="dxa"/>
+            <w:tcW w:w="2896" w:type="dxa"/>
           </w:tcPr>
           <w:p>
             <w:r>
@@ -1284,7 +1275,7 @@
       <w:tr>
         <w:tc>
           <w:tcPr>
-            <w:tcW w:w="534" w:type="dxa"/>
+            <w:tcW w:w="627" w:type="dxa"/>
           </w:tcPr>
           <w:p>
             <w:r>
@@ -1294,7 +1285,7 @@
         </w:tc>
         <w:tc>
           <w:tcPr>
-            <w:tcW w:w="3533" w:type="dxa"/>
+            <w:tcW w:w="5577" w:type="dxa"/>
           </w:tcPr>
           <w:p>
             <w:r>
@@ -1304,7 +1295,7 @@
         </w:tc>
         <w:tc>
           <w:tcPr>
-            <w:tcW w:w="2414" w:type="dxa"/>
+            <w:tcW w:w="287" w:type="dxa"/>
           </w:tcPr>
           <w:p/>
         </w:tc>
@@ -1342,19 +1333,21 @@
           </w:p>
           <w:p>
             <w:r>
+              <w:lastRenderedPageBreak/>
               <w:t>- Erased</w:t>
             </w:r>
           </w:p>
         </w:tc>
         <w:tc>
           <w:tcPr>
-            <w:tcW w:w="2906" w:type="dxa"/>
-          </w:tcPr>
-          <w:p>
-            <w:r>
-              <w:rPr>
-                <w:highlight w:val="yellow"/>
-              </w:rPr>
+            <w:tcW w:w="2896" w:type="dxa"/>
+          </w:tcPr>
+          <w:p>
+            <w:r>
+              <w:rPr>
+                <w:highlight w:val="yellow"/>
+              </w:rPr>
+              <w:lastRenderedPageBreak/>
               <w:t>PROSE</w:t>
             </w:r>
             <w:r>
@@ -1386,7 +1379,14 @@
               <w:rPr>
                 <w:color w:val="7F7F7F" w:themeColor="text1" w:themeTint="80"/>
               </w:rPr>
-              <w:t>” element with yet another attribute.</w:t>
+              <w:t xml:space="preserve">” element with </w:t>
+            </w:r>
+            <w:r>
+              <w:rPr>
+                <w:color w:val="7F7F7F" w:themeColor="text1" w:themeTint="80"/>
+              </w:rPr>
+              <w:lastRenderedPageBreak/>
+              <w:t>yet another attribute.</w:t>
             </w:r>
           </w:p>
         </w:tc>
@@ -1394,17 +1394,18 @@
       <w:tr>
         <w:tc>
           <w:tcPr>
-            <w:tcW w:w="534" w:type="dxa"/>
-          </w:tcPr>
-          <w:p>
-            <w:r>
+            <w:tcW w:w="627" w:type="dxa"/>
+          </w:tcPr>
+          <w:p>
+            <w:r>
+              <w:lastRenderedPageBreak/>
               <w:t>11</w:t>
             </w:r>
           </w:p>
         </w:tc>
         <w:tc>
           <w:tcPr>
-            <w:tcW w:w="3533" w:type="dxa"/>
+            <w:tcW w:w="5577" w:type="dxa"/>
           </w:tcPr>
           <w:p>
             <w:r>
@@ -1414,7 +1415,7 @@
         </w:tc>
         <w:tc>
           <w:tcPr>
-            <w:tcW w:w="2414" w:type="dxa"/>
+            <w:tcW w:w="287" w:type="dxa"/>
           </w:tcPr>
           <w:p/>
         </w:tc>
@@ -1483,7 +1484,6 @@
               </w:numPr>
             </w:pPr>
             <w:r>
-              <w:lastRenderedPageBreak/>
               <w:t xml:space="preserve">Babylonian: </w:t>
             </w:r>
             <w:proofErr w:type="spellStart"/>
@@ -1604,11 +1604,10 @@
         </w:tc>
         <w:tc>
           <w:tcPr>
-            <w:tcW w:w="2906" w:type="dxa"/>
-          </w:tcPr>
-          <w:p>
-            <w:r>
-              <w:lastRenderedPageBreak/>
+            <w:tcW w:w="2896" w:type="dxa"/>
+          </w:tcPr>
+          <w:p>
+            <w:r>
               <w:t>Yasmin: USE “</w:t>
             </w:r>
             <w:proofErr w:type="spellStart"/>
@@ -1642,14 +1641,7 @@
               <w:rPr>
                 <w:color w:val="7F7F7F" w:themeColor="text1" w:themeTint="80"/>
               </w:rPr>
-              <w:t xml:space="preserve">Or should this rather be an </w:t>
-            </w:r>
-            <w:r>
-              <w:rPr>
-                <w:color w:val="7F7F7F" w:themeColor="text1" w:themeTint="80"/>
-              </w:rPr>
-              <w:lastRenderedPageBreak/>
-              <w:t>attribute of "</w:t>
+              <w:t>Or should this rather be an attribute of "</w:t>
             </w:r>
             <w:proofErr w:type="spellStart"/>
             <w:r>
@@ -1671,7 +1663,7 @@
       <w:tr>
         <w:tc>
           <w:tcPr>
-            <w:tcW w:w="534" w:type="dxa"/>
+            <w:tcW w:w="627" w:type="dxa"/>
           </w:tcPr>
           <w:p>
             <w:r>
@@ -1681,7 +1673,7 @@
         </w:tc>
         <w:tc>
           <w:tcPr>
-            <w:tcW w:w="3533" w:type="dxa"/>
+            <w:tcW w:w="5577" w:type="dxa"/>
           </w:tcPr>
           <w:p>
             <w:r>
@@ -1691,7 +1683,7 @@
         </w:tc>
         <w:tc>
           <w:tcPr>
-            <w:tcW w:w="2414" w:type="dxa"/>
+            <w:tcW w:w="287" w:type="dxa"/>
           </w:tcPr>
           <w:p/>
         </w:tc>
@@ -1753,6 +1745,7 @@
           </w:p>
           <w:p>
             <w:r>
+              <w:lastRenderedPageBreak/>
               <w:t>- Yods with symbols/abbreviation signs</w:t>
             </w:r>
           </w:p>
@@ -1796,7 +1789,6 @@
           </w:p>
           <w:p>
             <w:r>
-              <w:lastRenderedPageBreak/>
               <w:t>-Broken letters</w:t>
             </w:r>
           </w:p>
@@ -1872,7 +1864,7 @@
         </w:tc>
         <w:tc>
           <w:tcPr>
-            <w:tcW w:w="2906" w:type="dxa"/>
+            <w:tcW w:w="2896" w:type="dxa"/>
           </w:tcPr>
           <w:p>
             <w:r>
@@ -1902,7 +1894,7 @@
       <w:tr>
         <w:tc>
           <w:tcPr>
-            <w:tcW w:w="534" w:type="dxa"/>
+            <w:tcW w:w="627" w:type="dxa"/>
           </w:tcPr>
           <w:p>
             <w:r>
@@ -1912,7 +1904,7 @@
         </w:tc>
         <w:tc>
           <w:tcPr>
-            <w:tcW w:w="3533" w:type="dxa"/>
+            <w:tcW w:w="5577" w:type="dxa"/>
           </w:tcPr>
           <w:p>
             <w:r>
@@ -1922,7 +1914,7 @@
         </w:tc>
         <w:tc>
           <w:tcPr>
-            <w:tcW w:w="2414" w:type="dxa"/>
+            <w:tcW w:w="287" w:type="dxa"/>
           </w:tcPr>
           <w:p/>
         </w:tc>
@@ -1966,7 +1958,7 @@
         </w:tc>
         <w:tc>
           <w:tcPr>
-            <w:tcW w:w="2906" w:type="dxa"/>
+            <w:tcW w:w="2896" w:type="dxa"/>
           </w:tcPr>
           <w:p/>
         </w:tc>
@@ -1974,7 +1966,7 @@
       <w:tr>
         <w:tc>
           <w:tcPr>
-            <w:tcW w:w="534" w:type="dxa"/>
+            <w:tcW w:w="627" w:type="dxa"/>
           </w:tcPr>
           <w:p>
             <w:r>
@@ -1984,7 +1976,7 @@
         </w:tc>
         <w:tc>
           <w:tcPr>
-            <w:tcW w:w="3533" w:type="dxa"/>
+            <w:tcW w:w="5577" w:type="dxa"/>
           </w:tcPr>
           <w:p>
             <w:r>
@@ -1994,7 +1986,7 @@
         </w:tc>
         <w:tc>
           <w:tcPr>
-            <w:tcW w:w="2414" w:type="dxa"/>
+            <w:tcW w:w="287" w:type="dxa"/>
           </w:tcPr>
           <w:p/>
         </w:tc>
@@ -2048,6 +2040,7 @@
             </w:pPr>
             <w:proofErr w:type="spellStart"/>
             <w:r>
+              <w:lastRenderedPageBreak/>
               <w:t>nastaʿlīq</w:t>
             </w:r>
             <w:proofErr w:type="spellEnd"/>
@@ -2107,13 +2100,14 @@
         </w:tc>
         <w:tc>
           <w:tcPr>
-            <w:tcW w:w="2906" w:type="dxa"/>
-          </w:tcPr>
-          <w:p>
-            <w:r>
-              <w:rPr>
-                <w:highlight w:val="yellow"/>
-              </w:rPr>
+            <w:tcW w:w="2896" w:type="dxa"/>
+          </w:tcPr>
+          <w:p>
+            <w:r>
+              <w:rPr>
+                <w:highlight w:val="yellow"/>
+              </w:rPr>
+              <w:lastRenderedPageBreak/>
               <w:t>PROSE</w:t>
             </w:r>
           </w:p>
@@ -2122,18 +2116,17 @@
       <w:tr>
         <w:tc>
           <w:tcPr>
-            <w:tcW w:w="534" w:type="dxa"/>
-          </w:tcPr>
-          <w:p>
-            <w:r>
-              <w:lastRenderedPageBreak/>
+            <w:tcW w:w="627" w:type="dxa"/>
+          </w:tcPr>
+          <w:p>
+            <w:r>
               <w:t>15</w:t>
             </w:r>
           </w:p>
         </w:tc>
         <w:tc>
           <w:tcPr>
-            <w:tcW w:w="3533" w:type="dxa"/>
+            <w:tcW w:w="5577" w:type="dxa"/>
           </w:tcPr>
           <w:p>
             <w:r>
@@ -2143,7 +2136,7 @@
         </w:tc>
         <w:tc>
           <w:tcPr>
-            <w:tcW w:w="2414" w:type="dxa"/>
+            <w:tcW w:w="287" w:type="dxa"/>
           </w:tcPr>
           <w:p/>
         </w:tc>
@@ -2196,7 +2189,7 @@
         </w:tc>
         <w:tc>
           <w:tcPr>
-            <w:tcW w:w="2906" w:type="dxa"/>
+            <w:tcW w:w="2896" w:type="dxa"/>
           </w:tcPr>
           <w:p>
             <w:r>
@@ -2211,7 +2204,7 @@
       <w:tr>
         <w:tc>
           <w:tcPr>
-            <w:tcW w:w="534" w:type="dxa"/>
+            <w:tcW w:w="627" w:type="dxa"/>
           </w:tcPr>
           <w:p>
             <w:r>
@@ -2221,13 +2214,13 @@
         </w:tc>
         <w:tc>
           <w:tcPr>
-            <w:tcW w:w="3533" w:type="dxa"/>
-          </w:tcPr>
-          <w:p/>
-        </w:tc>
-        <w:tc>
-          <w:tcPr>
-            <w:tcW w:w="2414" w:type="dxa"/>
+            <w:tcW w:w="5577" w:type="dxa"/>
+          </w:tcPr>
+          <w:p/>
+        </w:tc>
+        <w:tc>
+          <w:tcPr>
+            <w:tcW w:w="287" w:type="dxa"/>
           </w:tcPr>
           <w:p/>
         </w:tc>
@@ -2262,7 +2255,7 @@
         </w:tc>
         <w:tc>
           <w:tcPr>
-            <w:tcW w:w="2906" w:type="dxa"/>
+            <w:tcW w:w="2896" w:type="dxa"/>
           </w:tcPr>
           <w:p>
             <w:r>
@@ -2277,7 +2270,7 @@
       <w:tr>
         <w:tc>
           <w:tcPr>
-            <w:tcW w:w="534" w:type="dxa"/>
+            <w:tcW w:w="627" w:type="dxa"/>
           </w:tcPr>
           <w:p>
             <w:r>
@@ -2287,13 +2280,13 @@
         </w:tc>
         <w:tc>
           <w:tcPr>
-            <w:tcW w:w="3533" w:type="dxa"/>
-          </w:tcPr>
-          <w:p/>
-        </w:tc>
-        <w:tc>
-          <w:tcPr>
-            <w:tcW w:w="2414" w:type="dxa"/>
+            <w:tcW w:w="5577" w:type="dxa"/>
+          </w:tcPr>
+          <w:p/>
+        </w:tc>
+        <w:tc>
+          <w:tcPr>
+            <w:tcW w:w="287" w:type="dxa"/>
           </w:tcPr>
           <w:p/>
         </w:tc>
@@ -2328,7 +2321,7 @@
         </w:tc>
         <w:tc>
           <w:tcPr>
-            <w:tcW w:w="2906" w:type="dxa"/>
+            <w:tcW w:w="2896" w:type="dxa"/>
           </w:tcPr>
           <w:p>
             <w:r>
@@ -2343,7 +2336,7 @@
       <w:tr>
         <w:tc>
           <w:tcPr>
-            <w:tcW w:w="534" w:type="dxa"/>
+            <w:tcW w:w="627" w:type="dxa"/>
           </w:tcPr>
           <w:p>
             <w:r>
@@ -2353,7 +2346,7 @@
         </w:tc>
         <w:tc>
           <w:tcPr>
-            <w:tcW w:w="3533" w:type="dxa"/>
+            <w:tcW w:w="5577" w:type="dxa"/>
           </w:tcPr>
           <w:p>
             <w:r>
@@ -2363,7 +2356,7 @@
         </w:tc>
         <w:tc>
           <w:tcPr>
-            <w:tcW w:w="2414" w:type="dxa"/>
+            <w:tcW w:w="287" w:type="dxa"/>
           </w:tcPr>
           <w:p/>
         </w:tc>
@@ -2385,7 +2378,7 @@
         </w:tc>
         <w:tc>
           <w:tcPr>
-            <w:tcW w:w="2906" w:type="dxa"/>
+            <w:tcW w:w="2896" w:type="dxa"/>
           </w:tcPr>
           <w:p>
             <w:r>
@@ -2400,7 +2393,7 @@
       <w:tr>
         <w:tc>
           <w:tcPr>
-            <w:tcW w:w="534" w:type="dxa"/>
+            <w:tcW w:w="627" w:type="dxa"/>
           </w:tcPr>
           <w:p>
             <w:r>
@@ -2410,7 +2403,7 @@
         </w:tc>
         <w:tc>
           <w:tcPr>
-            <w:tcW w:w="3533" w:type="dxa"/>
+            <w:tcW w:w="5577" w:type="dxa"/>
           </w:tcPr>
           <w:p>
             <w:r>
@@ -2420,7 +2413,7 @@
         </w:tc>
         <w:tc>
           <w:tcPr>
-            <w:tcW w:w="2414" w:type="dxa"/>
+            <w:tcW w:w="287" w:type="dxa"/>
           </w:tcPr>
           <w:p/>
         </w:tc>
@@ -2441,7 +2434,7 @@
         </w:tc>
         <w:tc>
           <w:tcPr>
-            <w:tcW w:w="2906" w:type="dxa"/>
+            <w:tcW w:w="2896" w:type="dxa"/>
           </w:tcPr>
           <w:p>
             <w:r>
@@ -2456,7 +2449,7 @@
       <w:tr>
         <w:tc>
           <w:tcPr>
-            <w:tcW w:w="534" w:type="dxa"/>
+            <w:tcW w:w="627" w:type="dxa"/>
           </w:tcPr>
           <w:p>
             <w:r>
@@ -2466,7 +2459,7 @@
         </w:tc>
         <w:tc>
           <w:tcPr>
-            <w:tcW w:w="3533" w:type="dxa"/>
+            <w:tcW w:w="5577" w:type="dxa"/>
           </w:tcPr>
           <w:p>
             <w:r>
@@ -2476,7 +2469,7 @@
         </w:tc>
         <w:tc>
           <w:tcPr>
-            <w:tcW w:w="2414" w:type="dxa"/>
+            <w:tcW w:w="287" w:type="dxa"/>
           </w:tcPr>
           <w:p/>
         </w:tc>
@@ -2511,7 +2504,7 @@
         </w:tc>
         <w:tc>
           <w:tcPr>
-            <w:tcW w:w="2906" w:type="dxa"/>
+            <w:tcW w:w="2896" w:type="dxa"/>
           </w:tcPr>
           <w:p>
             <w:r>
@@ -2526,17 +2519,18 @@
       <w:tr>
         <w:tc>
           <w:tcPr>
-            <w:tcW w:w="534" w:type="dxa"/>
-          </w:tcPr>
-          <w:p>
-            <w:r>
+            <w:tcW w:w="627" w:type="dxa"/>
+          </w:tcPr>
+          <w:p>
+            <w:r>
+              <w:lastRenderedPageBreak/>
               <w:t>21</w:t>
             </w:r>
           </w:p>
         </w:tc>
         <w:tc>
           <w:tcPr>
-            <w:tcW w:w="3533" w:type="dxa"/>
+            <w:tcW w:w="5577" w:type="dxa"/>
           </w:tcPr>
           <w:p>
             <w:r>
@@ -2546,7 +2540,7 @@
         </w:tc>
         <w:tc>
           <w:tcPr>
-            <w:tcW w:w="2414" w:type="dxa"/>
+            <w:tcW w:w="287" w:type="dxa"/>
           </w:tcPr>
           <w:p/>
         </w:tc>
@@ -2573,7 +2567,7 @@
         </w:tc>
         <w:tc>
           <w:tcPr>
-            <w:tcW w:w="2906" w:type="dxa"/>
+            <w:tcW w:w="2896" w:type="dxa"/>
           </w:tcPr>
           <w:p>
             <w:r>
@@ -2588,7 +2582,7 @@
       <w:tr>
         <w:tc>
           <w:tcPr>
-            <w:tcW w:w="534" w:type="dxa"/>
+            <w:tcW w:w="627" w:type="dxa"/>
           </w:tcPr>
           <w:p>
             <w:r>
@@ -2598,7 +2592,7 @@
         </w:tc>
         <w:tc>
           <w:tcPr>
-            <w:tcW w:w="3533" w:type="dxa"/>
+            <w:tcW w:w="5577" w:type="dxa"/>
           </w:tcPr>
           <w:p>
             <w:r>
@@ -2608,7 +2602,7 @@
         </w:tc>
         <w:tc>
           <w:tcPr>
-            <w:tcW w:w="2414" w:type="dxa"/>
+            <w:tcW w:w="287" w:type="dxa"/>
           </w:tcPr>
           <w:p/>
         </w:tc>
@@ -2624,7 +2618,7 @@
         </w:tc>
         <w:tc>
           <w:tcPr>
-            <w:tcW w:w="2906" w:type="dxa"/>
+            <w:tcW w:w="2896" w:type="dxa"/>
           </w:tcPr>
           <w:p>
             <w:r>
@@ -2639,7 +2633,7 @@
       <w:tr>
         <w:tc>
           <w:tcPr>
-            <w:tcW w:w="534" w:type="dxa"/>
+            <w:tcW w:w="627" w:type="dxa"/>
           </w:tcPr>
           <w:p>
             <w:r>
@@ -2649,7 +2643,7 @@
         </w:tc>
         <w:tc>
           <w:tcPr>
-            <w:tcW w:w="3533" w:type="dxa"/>
+            <w:tcW w:w="5577" w:type="dxa"/>
           </w:tcPr>
           <w:p>
             <w:r>
@@ -2659,7 +2653,7 @@
         </w:tc>
         <w:tc>
           <w:tcPr>
-            <w:tcW w:w="2414" w:type="dxa"/>
+            <w:tcW w:w="287" w:type="dxa"/>
           </w:tcPr>
           <w:p/>
         </w:tc>
@@ -2696,14 +2690,13 @@
         </w:tc>
         <w:tc>
           <w:tcPr>
-            <w:tcW w:w="2906" w:type="dxa"/>
-          </w:tcPr>
-          <w:p>
-            <w:r>
-              <w:rPr>
-                <w:highlight w:val="yellow"/>
-              </w:rPr>
-              <w:lastRenderedPageBreak/>
+            <w:tcW w:w="2896" w:type="dxa"/>
+          </w:tcPr>
+          <w:p>
+            <w:r>
+              <w:rPr>
+                <w:highlight w:val="yellow"/>
+              </w:rPr>
               <w:t>PROSE</w:t>
             </w:r>
           </w:p>
@@ -2712,7 +2705,7 @@
       <w:tr>
         <w:tc>
           <w:tcPr>
-            <w:tcW w:w="534" w:type="dxa"/>
+            <w:tcW w:w="627" w:type="dxa"/>
           </w:tcPr>
           <w:p>
             <w:r>
@@ -2722,13 +2715,13 @@
         </w:tc>
         <w:tc>
           <w:tcPr>
-            <w:tcW w:w="3533" w:type="dxa"/>
-          </w:tcPr>
-          <w:p/>
-        </w:tc>
-        <w:tc>
-          <w:tcPr>
-            <w:tcW w:w="2414" w:type="dxa"/>
+            <w:tcW w:w="5577" w:type="dxa"/>
+          </w:tcPr>
+          <w:p/>
+        </w:tc>
+        <w:tc>
+          <w:tcPr>
+            <w:tcW w:w="287" w:type="dxa"/>
           </w:tcPr>
           <w:p/>
         </w:tc>
@@ -2755,7 +2748,7 @@
         </w:tc>
         <w:tc>
           <w:tcPr>
-            <w:tcW w:w="2906" w:type="dxa"/>
+            <w:tcW w:w="2896" w:type="dxa"/>
           </w:tcPr>
           <w:p>
             <w:r>
@@ -2770,7 +2763,7 @@
       <w:tr>
         <w:tc>
           <w:tcPr>
-            <w:tcW w:w="534" w:type="dxa"/>
+            <w:tcW w:w="627" w:type="dxa"/>
           </w:tcPr>
           <w:p>
             <w:r>
@@ -2780,7 +2773,7 @@
         </w:tc>
         <w:tc>
           <w:tcPr>
-            <w:tcW w:w="3533" w:type="dxa"/>
+            <w:tcW w:w="5577" w:type="dxa"/>
           </w:tcPr>
           <w:p>
             <w:r>
@@ -2790,7 +2783,7 @@
         </w:tc>
         <w:tc>
           <w:tcPr>
-            <w:tcW w:w="2414" w:type="dxa"/>
+            <w:tcW w:w="287" w:type="dxa"/>
           </w:tcPr>
           <w:p/>
         </w:tc>
@@ -2817,7 +2810,7 @@
         </w:tc>
         <w:tc>
           <w:tcPr>
-            <w:tcW w:w="2906" w:type="dxa"/>
+            <w:tcW w:w="2896" w:type="dxa"/>
           </w:tcPr>
           <w:p>
             <w:r>
@@ -2832,7 +2825,7 @@
       <w:tr>
         <w:tc>
           <w:tcPr>
-            <w:tcW w:w="534" w:type="dxa"/>
+            <w:tcW w:w="627" w:type="dxa"/>
           </w:tcPr>
           <w:p>
             <w:r>
@@ -2842,7 +2835,7 @@
         </w:tc>
         <w:tc>
           <w:tcPr>
-            <w:tcW w:w="3533" w:type="dxa"/>
+            <w:tcW w:w="5577" w:type="dxa"/>
           </w:tcPr>
           <w:p>
             <w:r>
@@ -2852,7 +2845,7 @@
         </w:tc>
         <w:tc>
           <w:tcPr>
-            <w:tcW w:w="2414" w:type="dxa"/>
+            <w:tcW w:w="287" w:type="dxa"/>
           </w:tcPr>
           <w:p/>
         </w:tc>
@@ -2910,7 +2903,7 @@
         </w:tc>
         <w:tc>
           <w:tcPr>
-            <w:tcW w:w="2906" w:type="dxa"/>
+            <w:tcW w:w="2896" w:type="dxa"/>
           </w:tcPr>
           <w:p>
             <w:r>
@@ -2925,7 +2918,7 @@
       <w:tr>
         <w:tc>
           <w:tcPr>
-            <w:tcW w:w="534" w:type="dxa"/>
+            <w:tcW w:w="627" w:type="dxa"/>
           </w:tcPr>
           <w:p>
             <w:r>
@@ -2935,13 +2928,13 @@
         </w:tc>
         <w:tc>
           <w:tcPr>
-            <w:tcW w:w="3533" w:type="dxa"/>
-          </w:tcPr>
-          <w:p/>
-        </w:tc>
-        <w:tc>
-          <w:tcPr>
-            <w:tcW w:w="2414" w:type="dxa"/>
+            <w:tcW w:w="5577" w:type="dxa"/>
+          </w:tcPr>
+          <w:p/>
+        </w:tc>
+        <w:tc>
+          <w:tcPr>
+            <w:tcW w:w="287" w:type="dxa"/>
           </w:tcPr>
           <w:p/>
         </w:tc>
@@ -2957,7 +2950,7 @@
         </w:tc>
         <w:tc>
           <w:tcPr>
-            <w:tcW w:w="2906" w:type="dxa"/>
+            <w:tcW w:w="2896" w:type="dxa"/>
           </w:tcPr>
           <w:p>
             <w:r>
@@ -2972,7 +2965,7 @@
       <w:tr>
         <w:tc>
           <w:tcPr>
-            <w:tcW w:w="534" w:type="dxa"/>
+            <w:tcW w:w="627" w:type="dxa"/>
           </w:tcPr>
           <w:p>
             <w:r>
@@ -2982,7 +2975,7 @@
         </w:tc>
         <w:tc>
           <w:tcPr>
-            <w:tcW w:w="3533" w:type="dxa"/>
+            <w:tcW w:w="5577" w:type="dxa"/>
           </w:tcPr>
           <w:p>
             <w:proofErr w:type="spellStart"/>
@@ -2994,11 +2987,15 @@
         </w:tc>
         <w:tc>
           <w:tcPr>
-            <w:tcW w:w="2414" w:type="dxa"/>
-          </w:tcPr>
-          <w:p>
-            <w:r>
-              <w:t>TEI intends such features to be handled by the "</w:t>
+            <w:tcW w:w="287" w:type="dxa"/>
+          </w:tcPr>
+          <w:p>
+            <w:r>
+              <w:t xml:space="preserve">TEI intends such features to be handled by the </w:t>
+            </w:r>
+            <w:r>
+              <w:lastRenderedPageBreak/>
+              <w:t>"</w:t>
             </w:r>
             <w:proofErr w:type="spellStart"/>
             <w:r>
@@ -3024,7 +3021,6 @@
           </w:p>
           <w:p>
             <w:r>
-              <w:lastRenderedPageBreak/>
               <w:t>However, if this is not satisfactory, we can add a new element.</w:t>
             </w:r>
           </w:p>
@@ -3037,7 +3033,7 @@
         </w:tc>
         <w:tc>
           <w:tcPr>
-            <w:tcW w:w="2906" w:type="dxa"/>
+            <w:tcW w:w="2896" w:type="dxa"/>
           </w:tcPr>
           <w:p/>
         </w:tc>
@@ -3045,7 +3041,7 @@
       <w:tr>
         <w:tc>
           <w:tcPr>
-            <w:tcW w:w="534" w:type="dxa"/>
+            <w:tcW w:w="627" w:type="dxa"/>
           </w:tcPr>
           <w:p>
             <w:r>
@@ -3055,7 +3051,7 @@
         </w:tc>
         <w:tc>
           <w:tcPr>
-            <w:tcW w:w="3533" w:type="dxa"/>
+            <w:tcW w:w="5577" w:type="dxa"/>
           </w:tcPr>
           <w:p>
             <w:r>
@@ -3065,7 +3061,7 @@
         </w:tc>
         <w:tc>
           <w:tcPr>
-            <w:tcW w:w="2414" w:type="dxa"/>
+            <w:tcW w:w="287" w:type="dxa"/>
           </w:tcPr>
           <w:p>
             <w:r>
@@ -3124,7 +3120,7 @@
         </w:tc>
         <w:tc>
           <w:tcPr>
-            <w:tcW w:w="2906" w:type="dxa"/>
+            <w:tcW w:w="2896" w:type="dxa"/>
           </w:tcPr>
           <w:p/>
         </w:tc>
@@ -3132,7 +3128,7 @@
       <w:tr>
         <w:tc>
           <w:tcPr>
-            <w:tcW w:w="534" w:type="dxa"/>
+            <w:tcW w:w="627" w:type="dxa"/>
           </w:tcPr>
           <w:p>
             <w:r>
@@ -3142,7 +3138,7 @@
         </w:tc>
         <w:tc>
           <w:tcPr>
-            <w:tcW w:w="3533" w:type="dxa"/>
+            <w:tcW w:w="5577" w:type="dxa"/>
           </w:tcPr>
           <w:p>
             <w:r>
@@ -3152,7 +3148,7 @@
         </w:tc>
         <w:tc>
           <w:tcPr>
-            <w:tcW w:w="2414" w:type="dxa"/>
+            <w:tcW w:w="287" w:type="dxa"/>
           </w:tcPr>
           <w:p/>
         </w:tc>
@@ -3164,7 +3160,7 @@
         </w:tc>
         <w:tc>
           <w:tcPr>
-            <w:tcW w:w="2906" w:type="dxa"/>
+            <w:tcW w:w="2896" w:type="dxa"/>
           </w:tcPr>
           <w:p>
             <w:r>
@@ -3198,6 +3194,7 @@
           </w:p>
           <w:p>
             <w:r>
+              <w:lastRenderedPageBreak/>
               <w:t xml:space="preserve">- Autograph </w:t>
             </w:r>
           </w:p>
@@ -3238,7 +3235,6 @@
           </w:p>
           <w:p>
             <w:r>
-              <w:lastRenderedPageBreak/>
               <w:t>- Gematria/atbash</w:t>
             </w:r>
           </w:p>
@@ -3247,7 +3243,7 @@
       <w:tr>
         <w:tc>
           <w:tcPr>
-            <w:tcW w:w="534" w:type="dxa"/>
+            <w:tcW w:w="627" w:type="dxa"/>
           </w:tcPr>
           <w:p>
             <w:r>
@@ -3258,7 +3254,7 @@
         </w:tc>
         <w:tc>
           <w:tcPr>
-            <w:tcW w:w="3533" w:type="dxa"/>
+            <w:tcW w:w="5577" w:type="dxa"/>
           </w:tcPr>
           <w:p>
             <w:r>
@@ -3268,7 +3264,7 @@
         </w:tc>
         <w:tc>
           <w:tcPr>
-            <w:tcW w:w="2414" w:type="dxa"/>
+            <w:tcW w:w="287" w:type="dxa"/>
           </w:tcPr>
           <w:p>
             <w:r>
@@ -3289,7 +3285,7 @@
         </w:tc>
         <w:tc>
           <w:tcPr>
-            <w:tcW w:w="2906" w:type="dxa"/>
+            <w:tcW w:w="2896" w:type="dxa"/>
           </w:tcPr>
           <w:p/>
         </w:tc>
@@ -3297,7 +3293,7 @@
       <w:tr>
         <w:tc>
           <w:tcPr>
-            <w:tcW w:w="534" w:type="dxa"/>
+            <w:tcW w:w="627" w:type="dxa"/>
           </w:tcPr>
           <w:p>
             <w:r>
@@ -3307,7 +3303,7 @@
         </w:tc>
         <w:tc>
           <w:tcPr>
-            <w:tcW w:w="3533" w:type="dxa"/>
+            <w:tcW w:w="5577" w:type="dxa"/>
           </w:tcPr>
           <w:p>
             <w:r>
@@ -3317,7 +3313,7 @@
         </w:tc>
         <w:tc>
           <w:tcPr>
-            <w:tcW w:w="2414" w:type="dxa"/>
+            <w:tcW w:w="287" w:type="dxa"/>
           </w:tcPr>
           <w:p>
             <w:r>
@@ -3350,7 +3346,7 @@
         </w:tc>
         <w:tc>
           <w:tcPr>
-            <w:tcW w:w="2906" w:type="dxa"/>
+            <w:tcW w:w="2896" w:type="dxa"/>
           </w:tcPr>
           <w:p/>
         </w:tc>
@@ -3358,7 +3354,7 @@
       <w:tr>
         <w:tc>
           <w:tcPr>
-            <w:tcW w:w="534" w:type="dxa"/>
+            <w:tcW w:w="627" w:type="dxa"/>
           </w:tcPr>
           <w:p>
             <w:r>
@@ -3368,7 +3364,7 @@
         </w:tc>
         <w:tc>
           <w:tcPr>
-            <w:tcW w:w="3533" w:type="dxa"/>
+            <w:tcW w:w="5577" w:type="dxa"/>
           </w:tcPr>
           <w:p>
             <w:r>
@@ -3378,11 +3374,15 @@
         </w:tc>
         <w:tc>
           <w:tcPr>
-            <w:tcW w:w="2414" w:type="dxa"/>
-          </w:tcPr>
-          <w:p>
-            <w:r>
-              <w:t>Modify values of “script” attribute in element “</w:t>
+            <w:tcW w:w="287" w:type="dxa"/>
+          </w:tcPr>
+          <w:p>
+            <w:r>
+              <w:t xml:space="preserve">Modify values of </w:t>
+            </w:r>
+            <w:r>
+              <w:lastRenderedPageBreak/>
+              <w:t>“script” attribute in element “</w:t>
             </w:r>
             <w:proofErr w:type="spellStart"/>
             <w:r>
@@ -3400,6 +3400,7 @@
           </w:tcPr>
           <w:p>
             <w:r>
+              <w:lastRenderedPageBreak/>
               <w:t>Suggested values:</w:t>
             </w:r>
           </w:p>
@@ -3558,7 +3559,6 @@
           <w:p/>
           <w:p>
             <w:r>
-              <w:lastRenderedPageBreak/>
               <w:t>Italian:</w:t>
             </w:r>
           </w:p>
@@ -3871,7 +3871,7 @@
         </w:tc>
         <w:tc>
           <w:tcPr>
-            <w:tcW w:w="2906" w:type="dxa"/>
+            <w:tcW w:w="2896" w:type="dxa"/>
           </w:tcPr>
           <w:p>
             <w:r>
@@ -3880,7 +3880,11 @@
             </w:r>
             <w:proofErr w:type="spellStart"/>
             <w:r>
-              <w:t>Olszowy-Schlanger's</w:t>
+              <w:t>Olszowy-</w:t>
+            </w:r>
+            <w:r>
+              <w:lastRenderedPageBreak/>
+              <w:t>Schlanger's</w:t>
             </w:r>
             <w:proofErr w:type="spellEnd"/>
             <w:r>
@@ -3952,17 +3956,18 @@
       <w:tr>
         <w:tc>
           <w:tcPr>
-            <w:tcW w:w="534" w:type="dxa"/>
-          </w:tcPr>
-          <w:p>
-            <w:r>
+            <w:tcW w:w="627" w:type="dxa"/>
+          </w:tcPr>
+          <w:p>
+            <w:r>
+              <w:lastRenderedPageBreak/>
               <w:t>34</w:t>
             </w:r>
           </w:p>
         </w:tc>
         <w:tc>
           <w:tcPr>
-            <w:tcW w:w="3533" w:type="dxa"/>
+            <w:tcW w:w="5577" w:type="dxa"/>
           </w:tcPr>
           <w:p>
             <w:r>
@@ -3972,7 +3977,7 @@
         </w:tc>
         <w:tc>
           <w:tcPr>
-            <w:tcW w:w="2414" w:type="dxa"/>
+            <w:tcW w:w="287" w:type="dxa"/>
           </w:tcPr>
           <w:p/>
         </w:tc>
@@ -3986,87 +3991,90 @@
             </w:r>
             <w:proofErr w:type="gramStart"/>
             <w:r>
+              <w:t>to ”</w:t>
+            </w:r>
+            <w:proofErr w:type="spellStart"/>
+            <w:r>
+              <w:t>handNote</w:t>
+            </w:r>
+            <w:proofErr w:type="spellEnd"/>
+            <w:proofErr w:type="gramEnd"/>
+            <w:r>
+              <w:t>” element</w:t>
+            </w:r>
+          </w:p>
+          <w:p>
+            <w:r>
+              <w:t>values:</w:t>
+            </w:r>
+          </w:p>
+          <w:p>
+            <w:r>
+              <w:t>- Left-hand margin is not even</w:t>
+            </w:r>
+          </w:p>
+          <w:p>
+            <w:r>
+              <w:t>- Space fillers</w:t>
+            </w:r>
+          </w:p>
+          <w:p>
+            <w:r>
+              <w:t>- Extended letters</w:t>
+            </w:r>
+          </w:p>
+          <w:p>
+            <w:r>
+              <w:t>- Reduced letters</w:t>
+            </w:r>
+          </w:p>
+          <w:p>
+            <w:r>
+              <w:t>- Broken letters</w:t>
+            </w:r>
+          </w:p>
+          <w:p>
+            <w:r>
+              <w:t>- Anticipation</w:t>
+            </w:r>
+          </w:p>
+          <w:p>
+            <w:r>
+              <w:t>- Abbreviation</w:t>
+            </w:r>
+          </w:p>
+          <w:p>
+            <w:r>
+              <w:t>- Change of script register</w:t>
+            </w:r>
+          </w:p>
+          <w:p>
+            <w:r>
+              <w:t>- Writing above the line horizontal</w:t>
+            </w:r>
+          </w:p>
+          <w:p>
+            <w:r>
+              <w:t>- Writing above the line oblique</w:t>
+            </w:r>
+          </w:p>
+          <w:p>
+            <w:r>
+              <w:t>- Writing below the line</w:t>
+            </w:r>
+          </w:p>
+          <w:p>
+            <w:r>
+              <w:t>- Vertical writing</w:t>
+            </w:r>
+          </w:p>
+          <w:p>
+            <w:r>
+              <w:t xml:space="preserve">- Change of orientation of letter </w:t>
+            </w:r>
+            <w:r>
               <w:lastRenderedPageBreak/>
-              <w:t>to ”</w:t>
-            </w:r>
-            <w:proofErr w:type="spellStart"/>
-            <w:r>
-              <w:t>handNote</w:t>
-            </w:r>
-            <w:proofErr w:type="spellEnd"/>
-            <w:proofErr w:type="gramEnd"/>
-            <w:r>
-              <w:t>” element</w:t>
-            </w:r>
-          </w:p>
-          <w:p>
-            <w:r>
-              <w:t>values:</w:t>
-            </w:r>
-          </w:p>
-          <w:p>
-            <w:r>
-              <w:t>- Left-hand margin is not even</w:t>
-            </w:r>
-          </w:p>
-          <w:p>
-            <w:r>
-              <w:t>- Space fillers</w:t>
-            </w:r>
-          </w:p>
-          <w:p>
-            <w:r>
-              <w:t>- Extended letters</w:t>
-            </w:r>
-          </w:p>
-          <w:p>
-            <w:r>
-              <w:t>- Reduced letters</w:t>
-            </w:r>
-          </w:p>
-          <w:p>
-            <w:r>
-              <w:t>- Broken letters</w:t>
-            </w:r>
-          </w:p>
-          <w:p>
-            <w:r>
-              <w:t>- Anticipation</w:t>
-            </w:r>
-          </w:p>
-          <w:p>
-            <w:r>
-              <w:t>- Abbreviation</w:t>
-            </w:r>
-          </w:p>
-          <w:p>
-            <w:r>
-              <w:t>- Change of script register</w:t>
-            </w:r>
-          </w:p>
-          <w:p>
-            <w:r>
-              <w:t>- Writing above the line horizontal</w:t>
-            </w:r>
-          </w:p>
-          <w:p>
-            <w:r>
-              <w:t>- Writing above the line oblique</w:t>
-            </w:r>
-          </w:p>
-          <w:p>
-            <w:r>
-              <w:t>- Writing below the line</w:t>
-            </w:r>
-          </w:p>
-          <w:p>
-            <w:r>
-              <w:t>- Vertical writing</w:t>
-            </w:r>
-          </w:p>
-          <w:p>
-            <w:r>
-              <w:t>- Change of orientation of letter components</w:t>
+              <w:t>components</w:t>
             </w:r>
           </w:p>
           <w:p>
@@ -4080,7 +4088,7 @@
         </w:tc>
         <w:tc>
           <w:tcPr>
-            <w:tcW w:w="2906" w:type="dxa"/>
+            <w:tcW w:w="2896" w:type="dxa"/>
           </w:tcPr>
           <w:p/>
         </w:tc>
@@ -4088,14 +4096,14 @@
       <w:tr>
         <w:tc>
           <w:tcPr>
-            <w:tcW w:w="534" w:type="dxa"/>
+            <w:tcW w:w="627" w:type="dxa"/>
             <w:shd w:val="clear" w:color="auto" w:fill="92D050"/>
           </w:tcPr>
           <w:p/>
         </w:tc>
         <w:tc>
           <w:tcPr>
-            <w:tcW w:w="12642" w:type="dxa"/>
+            <w:tcW w:w="12549" w:type="dxa"/>
             <w:gridSpan w:val="4"/>
             <w:shd w:val="clear" w:color="auto" w:fill="92D050"/>
           </w:tcPr>
@@ -4109,7 +4117,7 @@
       <w:tr>
         <w:tc>
           <w:tcPr>
-            <w:tcW w:w="534" w:type="dxa"/>
+            <w:tcW w:w="627" w:type="dxa"/>
           </w:tcPr>
           <w:p>
             <w:r>
@@ -4119,7 +4127,7 @@
         </w:tc>
         <w:tc>
           <w:tcPr>
-            <w:tcW w:w="3533" w:type="dxa"/>
+            <w:tcW w:w="5577" w:type="dxa"/>
           </w:tcPr>
           <w:p>
             <w:r>
@@ -4129,7 +4137,7 @@
         </w:tc>
         <w:tc>
           <w:tcPr>
-            <w:tcW w:w="2414" w:type="dxa"/>
+            <w:tcW w:w="287" w:type="dxa"/>
           </w:tcPr>
           <w:p>
             <w:r>
@@ -4145,7 +4153,7 @@
         </w:tc>
         <w:tc>
           <w:tcPr>
-            <w:tcW w:w="2906" w:type="dxa"/>
+            <w:tcW w:w="2896" w:type="dxa"/>
           </w:tcPr>
           <w:p/>
         </w:tc>
@@ -4153,7 +4161,7 @@
       <w:tr>
         <w:tc>
           <w:tcPr>
-            <w:tcW w:w="534" w:type="dxa"/>
+            <w:tcW w:w="627" w:type="dxa"/>
           </w:tcPr>
           <w:p>
             <w:r>
@@ -4163,7 +4171,7 @@
         </w:tc>
         <w:tc>
           <w:tcPr>
-            <w:tcW w:w="3533" w:type="dxa"/>
+            <w:tcW w:w="5577" w:type="dxa"/>
           </w:tcPr>
           <w:p>
             <w:r>
@@ -4173,7 +4181,7 @@
         </w:tc>
         <w:tc>
           <w:tcPr>
-            <w:tcW w:w="2414" w:type="dxa"/>
+            <w:tcW w:w="287" w:type="dxa"/>
           </w:tcPr>
           <w:p>
             <w:r>
@@ -4197,7 +4205,7 @@
         </w:tc>
         <w:tc>
           <w:tcPr>
-            <w:tcW w:w="2906" w:type="dxa"/>
+            <w:tcW w:w="2896" w:type="dxa"/>
           </w:tcPr>
           <w:p/>
         </w:tc>
@@ -4205,7 +4213,7 @@
       <w:tr>
         <w:tc>
           <w:tcPr>
-            <w:tcW w:w="534" w:type="dxa"/>
+            <w:tcW w:w="627" w:type="dxa"/>
           </w:tcPr>
           <w:p>
             <w:r>
@@ -4215,7 +4223,7 @@
         </w:tc>
         <w:tc>
           <w:tcPr>
-            <w:tcW w:w="3533" w:type="dxa"/>
+            <w:tcW w:w="5577" w:type="dxa"/>
           </w:tcPr>
           <w:p>
             <w:r>
@@ -4225,7 +4233,7 @@
         </w:tc>
         <w:tc>
           <w:tcPr>
-            <w:tcW w:w="2414" w:type="dxa"/>
+            <w:tcW w:w="287" w:type="dxa"/>
           </w:tcPr>
           <w:p/>
         </w:tc>
@@ -4288,7 +4296,7 @@
         </w:tc>
         <w:tc>
           <w:tcPr>
-            <w:tcW w:w="2906" w:type="dxa"/>
+            <w:tcW w:w="2896" w:type="dxa"/>
           </w:tcPr>
           <w:p>
             <w:r>
@@ -4300,7 +4308,7 @@
       <w:tr>
         <w:tc>
           <w:tcPr>
-            <w:tcW w:w="534" w:type="dxa"/>
+            <w:tcW w:w="627" w:type="dxa"/>
           </w:tcPr>
           <w:p>
             <w:r>
@@ -4310,7 +4318,7 @@
         </w:tc>
         <w:tc>
           <w:tcPr>
-            <w:tcW w:w="3533" w:type="dxa"/>
+            <w:tcW w:w="5577" w:type="dxa"/>
           </w:tcPr>
           <w:p>
             <w:r>
@@ -4320,7 +4328,7 @@
         </w:tc>
         <w:tc>
           <w:tcPr>
-            <w:tcW w:w="2414" w:type="dxa"/>
+            <w:tcW w:w="287" w:type="dxa"/>
           </w:tcPr>
           <w:p/>
         </w:tc>
@@ -4338,11 +4346,7 @@
             </w:r>
             <w:proofErr w:type="spellEnd"/>
             <w:r>
-              <w:t xml:space="preserve">” AND attribute "lines" to indicate groups. </w:t>
-            </w:r>
-            <w:r>
-              <w:lastRenderedPageBreak/>
-              <w:t>values: …</w:t>
+              <w:t>” AND attribute "lines" to indicate groups. values: …</w:t>
             </w:r>
           </w:p>
           <w:p/>
@@ -4354,16 +4358,11 @@
         </w:tc>
         <w:tc>
           <w:tcPr>
-            <w:tcW w:w="2906" w:type="dxa"/>
-          </w:tcPr>
-          <w:p>
-            <w:r>
-              <w:lastRenderedPageBreak/>
-              <w:t xml:space="preserve">This is a complex phenomenon that warrants </w:t>
-            </w:r>
-            <w:r>
-              <w:lastRenderedPageBreak/>
-              <w:t>additional attributes and child elements to describe it properly.</w:t>
+            <w:tcW w:w="2896" w:type="dxa"/>
+          </w:tcPr>
+          <w:p>
+            <w:r>
+              <w:t>This is a complex phenomenon that warrants additional attributes and child elements to describe it properly.</w:t>
             </w:r>
           </w:p>
         </w:tc>
@@ -4371,7 +4370,7 @@
       <w:tr>
         <w:tc>
           <w:tcPr>
-            <w:tcW w:w="534" w:type="dxa"/>
+            <w:tcW w:w="627" w:type="dxa"/>
           </w:tcPr>
           <w:p>
             <w:r>
@@ -4381,7 +4380,7 @@
         </w:tc>
         <w:tc>
           <w:tcPr>
-            <w:tcW w:w="3533" w:type="dxa"/>
+            <w:tcW w:w="5577" w:type="dxa"/>
           </w:tcPr>
           <w:p>
             <w:r>
@@ -4391,7 +4390,7 @@
         </w:tc>
         <w:tc>
           <w:tcPr>
-            <w:tcW w:w="2414" w:type="dxa"/>
+            <w:tcW w:w="287" w:type="dxa"/>
           </w:tcPr>
           <w:p/>
         </w:tc>
@@ -4403,7 +4402,7 @@
         </w:tc>
         <w:tc>
           <w:tcPr>
-            <w:tcW w:w="2906" w:type="dxa"/>
+            <w:tcW w:w="2896" w:type="dxa"/>
           </w:tcPr>
           <w:p>
             <w:r>
@@ -4429,17 +4428,18 @@
       <w:tr>
         <w:tc>
           <w:tcPr>
-            <w:tcW w:w="534" w:type="dxa"/>
-          </w:tcPr>
-          <w:p>
-            <w:r>
+            <w:tcW w:w="627" w:type="dxa"/>
+          </w:tcPr>
+          <w:p>
+            <w:r>
+              <w:lastRenderedPageBreak/>
               <w:t>40</w:t>
             </w:r>
           </w:p>
         </w:tc>
         <w:tc>
           <w:tcPr>
-            <w:tcW w:w="3533" w:type="dxa"/>
+            <w:tcW w:w="5577" w:type="dxa"/>
           </w:tcPr>
           <w:p>
             <w:proofErr w:type="spellStart"/>
@@ -4454,7 +4454,7 @@
         </w:tc>
         <w:tc>
           <w:tcPr>
-            <w:tcW w:w="2414" w:type="dxa"/>
+            <w:tcW w:w="287" w:type="dxa"/>
           </w:tcPr>
           <w:p/>
         </w:tc>
@@ -4466,7 +4466,7 @@
         </w:tc>
         <w:tc>
           <w:tcPr>
-            <w:tcW w:w="2906" w:type="dxa"/>
+            <w:tcW w:w="2896" w:type="dxa"/>
           </w:tcPr>
           <w:p>
             <w:r>
@@ -4481,7 +4481,7 @@
       <w:tr>
         <w:tc>
           <w:tcPr>
-            <w:tcW w:w="534" w:type="dxa"/>
+            <w:tcW w:w="627" w:type="dxa"/>
           </w:tcPr>
           <w:p>
             <w:r>
@@ -4491,7 +4491,7 @@
         </w:tc>
         <w:tc>
           <w:tcPr>
-            <w:tcW w:w="3533" w:type="dxa"/>
+            <w:tcW w:w="5577" w:type="dxa"/>
           </w:tcPr>
           <w:p>
             <w:r>
@@ -4501,7 +4501,7 @@
         </w:tc>
         <w:tc>
           <w:tcPr>
-            <w:tcW w:w="2414" w:type="dxa"/>
+            <w:tcW w:w="287" w:type="dxa"/>
           </w:tcPr>
           <w:p>
             <w:r>
@@ -4530,7 +4530,7 @@
         </w:tc>
         <w:tc>
           <w:tcPr>
-            <w:tcW w:w="2906" w:type="dxa"/>
+            <w:tcW w:w="2896" w:type="dxa"/>
           </w:tcPr>
           <w:p/>
         </w:tc>
@@ -4538,7 +4538,7 @@
       <w:tr>
         <w:tc>
           <w:tcPr>
-            <w:tcW w:w="534" w:type="dxa"/>
+            <w:tcW w:w="627" w:type="dxa"/>
           </w:tcPr>
           <w:p>
             <w:r>
@@ -4548,7 +4548,7 @@
         </w:tc>
         <w:tc>
           <w:tcPr>
-            <w:tcW w:w="3533" w:type="dxa"/>
+            <w:tcW w:w="5577" w:type="dxa"/>
           </w:tcPr>
           <w:p>
             <w:r>
@@ -4558,7 +4558,7 @@
         </w:tc>
         <w:tc>
           <w:tcPr>
-            <w:tcW w:w="2414" w:type="dxa"/>
+            <w:tcW w:w="287" w:type="dxa"/>
           </w:tcPr>
           <w:p>
             <w:r>
@@ -4574,7 +4574,7 @@
         </w:tc>
         <w:tc>
           <w:tcPr>
-            <w:tcW w:w="2906" w:type="dxa"/>
+            <w:tcW w:w="2896" w:type="dxa"/>
           </w:tcPr>
           <w:p/>
         </w:tc>
@@ -4582,7 +4582,7 @@
       <w:tr>
         <w:tc>
           <w:tcPr>
-            <w:tcW w:w="534" w:type="dxa"/>
+            <w:tcW w:w="627" w:type="dxa"/>
           </w:tcPr>
           <w:p>
             <w:r>
@@ -4592,7 +4592,7 @@
         </w:tc>
         <w:tc>
           <w:tcPr>
-            <w:tcW w:w="3533" w:type="dxa"/>
+            <w:tcW w:w="5577" w:type="dxa"/>
           </w:tcPr>
           <w:p>
             <w:r>
@@ -4602,60 +4602,56 @@
         </w:tc>
         <w:tc>
           <w:tcPr>
-            <w:tcW w:w="2414" w:type="dxa"/>
-          </w:tcPr>
-          <w:p>
-            <w:r>
-              <w:t xml:space="preserve">"collation" element ALSO contains description of </w:t>
+            <w:tcW w:w="287" w:type="dxa"/>
+          </w:tcPr>
+          <w:p>
+            <w:r>
+              <w:t>"collation" element ALSO contains description of "catchwords" inside a dedicated element</w:t>
+            </w:r>
+          </w:p>
+          <w:p/>
+        </w:tc>
+        <w:tc>
+          <w:tcPr>
+            <w:tcW w:w="3789" w:type="dxa"/>
+          </w:tcPr>
+          <w:p/>
+        </w:tc>
+        <w:tc>
+          <w:tcPr>
+            <w:tcW w:w="2896" w:type="dxa"/>
+          </w:tcPr>
+          <w:p>
+            <w:r>
+              <w:rPr>
+                <w:highlight w:val="yellow"/>
+              </w:rPr>
+              <w:t>Machine-readable attributes?</w:t>
+            </w:r>
+          </w:p>
+          <w:p/>
+          <w:p>
+            <w:r>
+              <w:t>The Word-document provides a list of variations: No marking</w:t>
+            </w:r>
+          </w:p>
+          <w:p>
+            <w:r>
+              <w:t>-Catchwords at the end of quires, position (free-text box)</w:t>
+            </w:r>
+          </w:p>
+          <w:p>
+            <w:r>
+              <w:t>-Catchwords at the end of folios, position (free-text box)</w:t>
+            </w:r>
+          </w:p>
+          <w:p>
+            <w:r>
+              <w:t xml:space="preserve">-Catchwords at the end of </w:t>
             </w:r>
             <w:r>
               <w:lastRenderedPageBreak/>
-              <w:t>"catchwords" inside a dedicated element</w:t>
-            </w:r>
-          </w:p>
-          <w:p/>
-        </w:tc>
-        <w:tc>
-          <w:tcPr>
-            <w:tcW w:w="3789" w:type="dxa"/>
-          </w:tcPr>
-          <w:p/>
-        </w:tc>
-        <w:tc>
-          <w:tcPr>
-            <w:tcW w:w="2906" w:type="dxa"/>
-          </w:tcPr>
-          <w:p>
-            <w:r>
-              <w:rPr>
-                <w:highlight w:val="yellow"/>
-              </w:rPr>
-              <w:t>Machine-readable attributes?</w:t>
-            </w:r>
-          </w:p>
-          <w:p/>
-          <w:p>
-            <w:r>
-              <w:t xml:space="preserve">The Word-document </w:t>
-            </w:r>
-            <w:r>
-              <w:lastRenderedPageBreak/>
-              <w:t>provides a list of variations: No marking</w:t>
-            </w:r>
-          </w:p>
-          <w:p>
-            <w:r>
-              <w:t>-Catchwords at the end of quires, position (free-text box)</w:t>
-            </w:r>
-          </w:p>
-          <w:p>
-            <w:r>
-              <w:t>-Catchwords at the end of folios, position (free-text box)</w:t>
-            </w:r>
-          </w:p>
-          <w:p>
-            <w:r>
-              <w:t>-Catchwords at the end of pages, position (free-text box)</w:t>
+              <w:t>pages, position (free-text box)</w:t>
             </w:r>
           </w:p>
           <w:p>
@@ -4722,7 +4718,7 @@
       <w:tr>
         <w:tc>
           <w:tcPr>
-            <w:tcW w:w="534" w:type="dxa"/>
+            <w:tcW w:w="627" w:type="dxa"/>
           </w:tcPr>
           <w:p>
             <w:r>
@@ -4733,7 +4729,7 @@
         </w:tc>
         <w:tc>
           <w:tcPr>
-            <w:tcW w:w="3533" w:type="dxa"/>
+            <w:tcW w:w="5577" w:type="dxa"/>
           </w:tcPr>
           <w:p>
             <w:r>
@@ -4743,7 +4739,7 @@
         </w:tc>
         <w:tc>
           <w:tcPr>
-            <w:tcW w:w="2414" w:type="dxa"/>
+            <w:tcW w:w="287" w:type="dxa"/>
           </w:tcPr>
           <w:p/>
         </w:tc>
@@ -4755,7 +4751,7 @@
         </w:tc>
         <w:tc>
           <w:tcPr>
-            <w:tcW w:w="2906" w:type="dxa"/>
+            <w:tcW w:w="2896" w:type="dxa"/>
           </w:tcPr>
           <w:p>
             <w:r>
@@ -4773,7 +4769,7 @@
       <w:tr>
         <w:tc>
           <w:tcPr>
-            <w:tcW w:w="534" w:type="dxa"/>
+            <w:tcW w:w="627" w:type="dxa"/>
           </w:tcPr>
           <w:p>
             <w:r>
@@ -4783,33 +4779,51 @@
         </w:tc>
         <w:tc>
           <w:tcPr>
-            <w:tcW w:w="3533" w:type="dxa"/>
-          </w:tcPr>
-          <w:p>
-            <w:r>
+            <w:tcW w:w="5577" w:type="dxa"/>
+          </w:tcPr>
+          <w:p>
+            <w:pPr>
+              <w:rPr>
+                <w:highlight w:val="yellow"/>
+              </w:rPr>
+            </w:pPr>
+            <w:r>
+              <w:rPr>
+                <w:highlight w:val="yellow"/>
+              </w:rPr>
               <w:t>Ruling Pattern</w:t>
             </w:r>
           </w:p>
         </w:tc>
         <w:tc>
           <w:tcPr>
-            <w:tcW w:w="2414" w:type="dxa"/>
-          </w:tcPr>
-          <w:p>
-            <w:r>
+            <w:tcW w:w="287" w:type="dxa"/>
+          </w:tcPr>
+          <w:p>
+            <w:pPr>
+              <w:rPr>
+                <w:highlight w:val="yellow"/>
+              </w:rPr>
+            </w:pPr>
+            <w:r>
+              <w:rPr>
+                <w:highlight w:val="yellow"/>
+              </w:rPr>
               <w:t>TEI provides “@</w:t>
             </w:r>
             <w:proofErr w:type="spellStart"/>
             <w:r>
+              <w:rPr>
+                <w:highlight w:val="yellow"/>
+              </w:rPr>
               <w:t>ruledLines</w:t>
             </w:r>
             <w:proofErr w:type="spellEnd"/>
             <w:r>
-              <w:t xml:space="preserve">” for the number of ruled lines </w:t>
-            </w:r>
-            <w:r>
-              <w:lastRenderedPageBreak/>
-              <w:t>and “@columns” for the no. of columns.</w:t>
+              <w:rPr>
+                <w:highlight w:val="yellow"/>
+              </w:rPr>
+              <w:t>” for the number of ruled lines and “@columns” for the no. of columns.</w:t>
             </w:r>
           </w:p>
         </w:tc>
@@ -4818,58 +4832,113 @@
             <w:tcW w:w="3789" w:type="dxa"/>
           </w:tcPr>
           <w:p>
-            <w:r>
-              <w:lastRenderedPageBreak/>
+            <w:pPr>
+              <w:rPr>
+                <w:highlight w:val="yellow"/>
+              </w:rPr>
+            </w:pPr>
+            <w:r>
+              <w:rPr>
+                <w:highlight w:val="yellow"/>
+              </w:rPr>
               <w:t>ADD new attribute "</w:t>
             </w:r>
             <w:proofErr w:type="spellStart"/>
             <w:r>
+              <w:rPr>
+                <w:highlight w:val="yellow"/>
+              </w:rPr>
               <w:t>rulingPattern</w:t>
             </w:r>
             <w:proofErr w:type="spellEnd"/>
             <w:r>
+              <w:rPr>
+                <w:highlight w:val="yellow"/>
+              </w:rPr>
               <w:t xml:space="preserve">", </w:t>
             </w:r>
           </w:p>
           <w:p>
-            <w:r>
+            <w:pPr>
+              <w:rPr>
+                <w:highlight w:val="yellow"/>
+              </w:rPr>
+            </w:pPr>
+            <w:r>
+              <w:rPr>
+                <w:highlight w:val="yellow"/>
+              </w:rPr>
               <w:t xml:space="preserve">values: </w:t>
             </w:r>
           </w:p>
           <w:p>
-            <w:r>
+            <w:pPr>
+              <w:rPr>
+                <w:highlight w:val="yellow"/>
+              </w:rPr>
+            </w:pPr>
+            <w:r>
+              <w:rPr>
+                <w:highlight w:val="yellow"/>
+              </w:rPr>
               <w:t>- Framework only</w:t>
             </w:r>
           </w:p>
           <w:p>
-            <w:r>
-              <w:lastRenderedPageBreak/>
+            <w:pPr>
+              <w:rPr>
+                <w:highlight w:val="yellow"/>
+              </w:rPr>
+            </w:pPr>
+            <w:r>
+              <w:rPr>
+                <w:highlight w:val="yellow"/>
+              </w:rPr>
               <w:t>- Grid of single vertical and horizontal lines</w:t>
             </w:r>
           </w:p>
           <w:p>
-            <w:r>
+            <w:pPr>
+              <w:rPr>
+                <w:highlight w:val="yellow"/>
+              </w:rPr>
+            </w:pPr>
+            <w:r>
+              <w:rPr>
+                <w:highlight w:val="yellow"/>
+              </w:rPr>
               <w:t>- Presence of additional lines</w:t>
             </w:r>
           </w:p>
           <w:p>
-            <w:r>
+            <w:pPr>
+              <w:rPr>
+                <w:highlight w:val="yellow"/>
+              </w:rPr>
+            </w:pPr>
+            <w:r>
+              <w:rPr>
+                <w:highlight w:val="yellow"/>
+              </w:rPr>
               <w:t>- Variable instead of repeating “Presence of additional lines”</w:t>
             </w:r>
           </w:p>
         </w:tc>
         <w:tc>
           <w:tcPr>
-            <w:tcW w:w="2906" w:type="dxa"/>
-          </w:tcPr>
-          <w:p>
-            <w:r>
-              <w:lastRenderedPageBreak/>
-              <w:t xml:space="preserve">Do we need an attribute to establish whether there is ruling? In my view, the </w:t>
-            </w:r>
-            <w:r>
-              <w:lastRenderedPageBreak/>
-              <w:t>presence of the "ruling" attribute is sufficient.</w:t>
+            <w:tcW w:w="2896" w:type="dxa"/>
+          </w:tcPr>
+          <w:p>
+            <w:pPr>
+              <w:rPr>
+                <w:highlight w:val="yellow"/>
+              </w:rPr>
+            </w:pPr>
+            <w:r>
+              <w:rPr>
+                <w:highlight w:val="yellow"/>
+              </w:rPr>
+              <w:t>Do we need an attribute to establish whether there is ruling? In my view, the presence of the "ruling" attribute is sufficient.</w:t>
             </w:r>
           </w:p>
         </w:tc>
@@ -4877,7 +4946,7 @@
       <w:tr>
         <w:tc>
           <w:tcPr>
-            <w:tcW w:w="534" w:type="dxa"/>
+            <w:tcW w:w="627" w:type="dxa"/>
           </w:tcPr>
           <w:p>
             <w:r>
@@ -4887,24 +4956,45 @@
         </w:tc>
         <w:tc>
           <w:tcPr>
-            <w:tcW w:w="3533" w:type="dxa"/>
-          </w:tcPr>
-          <w:p>
-            <w:r>
+            <w:tcW w:w="5577" w:type="dxa"/>
+          </w:tcPr>
+          <w:p>
+            <w:pPr>
+              <w:rPr>
+                <w:highlight w:val="yellow"/>
+              </w:rPr>
+            </w:pPr>
+            <w:r>
+              <w:rPr>
+                <w:highlight w:val="yellow"/>
+              </w:rPr>
               <w:t>Pricking</w:t>
             </w:r>
           </w:p>
         </w:tc>
         <w:tc>
           <w:tcPr>
-            <w:tcW w:w="2414" w:type="dxa"/>
+            <w:tcW w:w="287" w:type="dxa"/>
           </w:tcPr>
           <w:p>
             <w:pPr>
               <w:jc w:val="both"/>
-            </w:pPr>
-            <w:r>
-              <w:t>TEI provides “@type” in “layout” element can be set to “pricked”</w:t>
+              <w:rPr>
+                <w:highlight w:val="yellow"/>
+              </w:rPr>
+            </w:pPr>
+            <w:r>
+              <w:rPr>
+                <w:highlight w:val="yellow"/>
+              </w:rPr>
+              <w:t xml:space="preserve">TEI provides “@type” in “layout” element </w:t>
+            </w:r>
+            <w:r>
+              <w:rPr>
+                <w:highlight w:val="yellow"/>
+              </w:rPr>
+              <w:lastRenderedPageBreak/>
+              <w:t>can be set to “pricked”</w:t>
             </w:r>
           </w:p>
         </w:tc>
@@ -4913,44 +5003,85 @@
             <w:tcW w:w="3789" w:type="dxa"/>
           </w:tcPr>
           <w:p>
-            <w:r>
+            <w:pPr>
+              <w:rPr>
+                <w:highlight w:val="yellow"/>
+              </w:rPr>
+            </w:pPr>
+            <w:r>
+              <w:rPr>
+                <w:highlight w:val="yellow"/>
+              </w:rPr>
+              <w:lastRenderedPageBreak/>
               <w:t>ADD the “</w:t>
             </w:r>
             <w:proofErr w:type="spellStart"/>
             <w:r>
+              <w:rPr>
+                <w:highlight w:val="yellow"/>
+              </w:rPr>
               <w:t>prickingMedium</w:t>
             </w:r>
             <w:proofErr w:type="spellEnd"/>
             <w:r>
+              <w:rPr>
+                <w:highlight w:val="yellow"/>
+              </w:rPr>
               <w:t>" attribute (values Flat blade, Awl, Compass) to "layout".</w:t>
             </w:r>
           </w:p>
-          <w:p/>
-          <w:p>
-            <w:r>
+          <w:p>
+            <w:pPr>
+              <w:rPr>
+                <w:highlight w:val="yellow"/>
+              </w:rPr>
+            </w:pPr>
+          </w:p>
+          <w:p>
+            <w:pPr>
+              <w:rPr>
+                <w:highlight w:val="yellow"/>
+              </w:rPr>
+            </w:pPr>
+            <w:r>
+              <w:rPr>
+                <w:highlight w:val="yellow"/>
+              </w:rPr>
               <w:t>ADD the "</w:t>
             </w:r>
             <w:proofErr w:type="spellStart"/>
             <w:r>
+              <w:rPr>
+                <w:highlight w:val="yellow"/>
+              </w:rPr>
               <w:t>prickingPattern</w:t>
             </w:r>
             <w:proofErr w:type="spellEnd"/>
             <w:r>
+              <w:rPr>
+                <w:highlight w:val="yellow"/>
+              </w:rPr>
               <w:t>" attribute (horizontal, vertical, horizontal &amp; vertical, additional) to "layout"</w:t>
             </w:r>
           </w:p>
         </w:tc>
         <w:tc>
           <w:tcPr>
-            <w:tcW w:w="2906" w:type="dxa"/>
-          </w:tcPr>
-          <w:p/>
+            <w:tcW w:w="2896" w:type="dxa"/>
+          </w:tcPr>
+          <w:p>
+            <w:pPr>
+              <w:rPr>
+                <w:highlight w:val="yellow"/>
+              </w:rPr>
+            </w:pPr>
+          </w:p>
         </w:tc>
       </w:tr>
       <w:tr>
         <w:tc>
           <w:tcPr>
-            <w:tcW w:w="534" w:type="dxa"/>
+            <w:tcW w:w="627" w:type="dxa"/>
           </w:tcPr>
           <w:p>
             <w:r>
@@ -4960,116 +5091,254 @@
         </w:tc>
         <w:tc>
           <w:tcPr>
-            <w:tcW w:w="3533" w:type="dxa"/>
-          </w:tcPr>
-          <w:p>
-            <w:r>
+            <w:tcW w:w="5577" w:type="dxa"/>
+          </w:tcPr>
+          <w:p>
+            <w:pPr>
+              <w:rPr>
+                <w:highlight w:val="yellow"/>
+              </w:rPr>
+            </w:pPr>
+            <w:r>
+              <w:rPr>
+                <w:highlight w:val="yellow"/>
+              </w:rPr>
               <w:t>Text Layout</w:t>
             </w:r>
           </w:p>
         </w:tc>
         <w:tc>
           <w:tcPr>
-            <w:tcW w:w="2414" w:type="dxa"/>
-          </w:tcPr>
-          <w:p/>
+            <w:tcW w:w="287" w:type="dxa"/>
+          </w:tcPr>
+          <w:p>
+            <w:pPr>
+              <w:rPr>
+                <w:highlight w:val="yellow"/>
+              </w:rPr>
+            </w:pPr>
+          </w:p>
         </w:tc>
         <w:tc>
           <w:tcPr>
             <w:tcW w:w="3789" w:type="dxa"/>
           </w:tcPr>
           <w:p>
-            <w:r>
+            <w:pPr>
+              <w:rPr>
+                <w:highlight w:val="yellow"/>
+              </w:rPr>
+            </w:pPr>
+            <w:r>
+              <w:rPr>
+                <w:highlight w:val="yellow"/>
+              </w:rPr>
               <w:t>ADD attribute (or element?) "</w:t>
             </w:r>
             <w:proofErr w:type="spellStart"/>
             <w:r>
+              <w:rPr>
+                <w:highlight w:val="yellow"/>
+              </w:rPr>
               <w:t>textLayout</w:t>
             </w:r>
             <w:proofErr w:type="spellEnd"/>
             <w:r>
+              <w:rPr>
+                <w:highlight w:val="yellow"/>
+              </w:rPr>
               <w:t>"</w:t>
             </w:r>
           </w:p>
           <w:p>
-            <w:r>
+            <w:pPr>
+              <w:rPr>
+                <w:highlight w:val="yellow"/>
+              </w:rPr>
+            </w:pPr>
+            <w:r>
+              <w:rPr>
+                <w:highlight w:val="yellow"/>
+              </w:rPr>
               <w:t xml:space="preserve">values: </w:t>
             </w:r>
           </w:p>
           <w:p>
-            <w:r>
+            <w:pPr>
+              <w:rPr>
+                <w:highlight w:val="yellow"/>
+              </w:rPr>
+            </w:pPr>
+            <w:r>
+              <w:rPr>
+                <w:highlight w:val="yellow"/>
+              </w:rPr>
               <w:t>- No graphic marks of text navigation</w:t>
             </w:r>
           </w:p>
           <w:p>
-            <w:r>
+            <w:pPr>
+              <w:rPr>
+                <w:highlight w:val="yellow"/>
+              </w:rPr>
+            </w:pPr>
+            <w:r>
+              <w:rPr>
+                <w:highlight w:val="yellow"/>
+              </w:rPr>
               <w:t>- Spaces between paragraphs</w:t>
             </w:r>
           </w:p>
           <w:p>
-            <w:r>
+            <w:pPr>
+              <w:rPr>
+                <w:highlight w:val="yellow"/>
+              </w:rPr>
+            </w:pPr>
+            <w:r>
+              <w:rPr>
+                <w:highlight w:val="yellow"/>
+              </w:rPr>
               <w:t>- Paragraph marks and textual dividers (free-text box)</w:t>
             </w:r>
           </w:p>
           <w:p>
-            <w:r>
+            <w:pPr>
+              <w:rPr>
+                <w:highlight w:val="yellow"/>
+              </w:rPr>
+            </w:pPr>
+            <w:r>
+              <w:rPr>
+                <w:highlight w:val="yellow"/>
+              </w:rPr>
               <w:t>- Rubric</w:t>
             </w:r>
           </w:p>
           <w:p>
-            <w:r>
+            <w:pPr>
+              <w:rPr>
+                <w:highlight w:val="yellow"/>
+              </w:rPr>
+            </w:pPr>
+            <w:r>
+              <w:rPr>
+                <w:highlight w:val="yellow"/>
+              </w:rPr>
               <w:t>- Numbering of sections</w:t>
             </w:r>
           </w:p>
           <w:p>
-            <w:r>
+            <w:pPr>
+              <w:rPr>
+                <w:highlight w:val="yellow"/>
+              </w:rPr>
+            </w:pPr>
+            <w:r>
+              <w:rPr>
+                <w:highlight w:val="yellow"/>
+              </w:rPr>
               <w:t>- Enlarged titles and incipits</w:t>
             </w:r>
           </w:p>
           <w:p>
-            <w:r>
+            <w:pPr>
+              <w:rPr>
+                <w:highlight w:val="yellow"/>
+              </w:rPr>
+            </w:pPr>
+            <w:r>
+              <w:rPr>
+                <w:highlight w:val="yellow"/>
+              </w:rPr>
               <w:t xml:space="preserve">- </w:t>
             </w:r>
             <w:proofErr w:type="spellStart"/>
             <w:r>
+              <w:rPr>
+                <w:highlight w:val="yellow"/>
+              </w:rPr>
               <w:t>Explicits</w:t>
             </w:r>
             <w:proofErr w:type="spellEnd"/>
           </w:p>
           <w:p>
-            <w:r>
+            <w:pPr>
+              <w:rPr>
+                <w:highlight w:val="yellow"/>
+              </w:rPr>
+            </w:pPr>
+            <w:r>
+              <w:rPr>
+                <w:highlight w:val="yellow"/>
+              </w:rPr>
               <w:t xml:space="preserve">- </w:t>
             </w:r>
             <w:proofErr w:type="spellStart"/>
             <w:r>
+              <w:rPr>
+                <w:highlight w:val="yellow"/>
+              </w:rPr>
               <w:t>Colours</w:t>
             </w:r>
             <w:proofErr w:type="spellEnd"/>
           </w:p>
           <w:p>
-            <w:r>
+            <w:pPr>
+              <w:rPr>
+                <w:highlight w:val="yellow"/>
+              </w:rPr>
+            </w:pPr>
+            <w:r>
+              <w:rPr>
+                <w:highlight w:val="yellow"/>
+              </w:rPr>
               <w:t>- Change of script register</w:t>
             </w:r>
           </w:p>
           <w:p>
-            <w:r>
+            <w:pPr>
+              <w:rPr>
+                <w:highlight w:val="yellow"/>
+              </w:rPr>
+            </w:pPr>
+            <w:r>
+              <w:rPr>
+                <w:highlight w:val="yellow"/>
+              </w:rPr>
               <w:t>- Change of script type</w:t>
             </w:r>
           </w:p>
           <w:p>
-            <w:r>
+            <w:pPr>
+              <w:rPr>
+                <w:highlight w:val="yellow"/>
+              </w:rPr>
+            </w:pPr>
+            <w:r>
+              <w:rPr>
+                <w:highlight w:val="yellow"/>
+              </w:rPr>
               <w:t>- Decoration</w:t>
             </w:r>
           </w:p>
           <w:p>
-            <w:r>
+            <w:pPr>
+              <w:rPr>
+                <w:highlight w:val="yellow"/>
+              </w:rPr>
+            </w:pPr>
+            <w:r>
+              <w:rPr>
+                <w:highlight w:val="yellow"/>
+              </w:rPr>
               <w:t>- Other (free-text box)</w:t>
             </w:r>
           </w:p>
         </w:tc>
         <w:tc>
           <w:tcPr>
-            <w:tcW w:w="2906" w:type="dxa"/>
+            <w:tcW w:w="2896" w:type="dxa"/>
           </w:tcPr>
           <w:p>
             <w:pPr>
@@ -5089,7 +5358,7 @@
       <w:tr>
         <w:tc>
           <w:tcPr>
-            <w:tcW w:w="534" w:type="dxa"/>
+            <w:tcW w:w="627" w:type="dxa"/>
           </w:tcPr>
           <w:p>
             <w:r>
@@ -5099,83 +5368,173 @@
         </w:tc>
         <w:tc>
           <w:tcPr>
-            <w:tcW w:w="3533" w:type="dxa"/>
-          </w:tcPr>
-          <w:p>
-            <w:r>
+            <w:tcW w:w="5577" w:type="dxa"/>
+          </w:tcPr>
+          <w:p>
+            <w:pPr>
+              <w:rPr>
+                <w:highlight w:val="yellow"/>
+              </w:rPr>
+            </w:pPr>
+            <w:r>
+              <w:rPr>
+                <w:highlight w:val="yellow"/>
+              </w:rPr>
               <w:t>Format writing substrate</w:t>
             </w:r>
           </w:p>
         </w:tc>
         <w:tc>
           <w:tcPr>
-            <w:tcW w:w="2414" w:type="dxa"/>
-          </w:tcPr>
-          <w:p/>
+            <w:tcW w:w="287" w:type="dxa"/>
+          </w:tcPr>
+          <w:p>
+            <w:pPr>
+              <w:rPr>
+                <w:highlight w:val="yellow"/>
+              </w:rPr>
+            </w:pPr>
+          </w:p>
         </w:tc>
         <w:tc>
           <w:tcPr>
             <w:tcW w:w="3789" w:type="dxa"/>
           </w:tcPr>
           <w:p>
-            <w:r>
+            <w:pPr>
+              <w:rPr>
+                <w:highlight w:val="yellow"/>
+              </w:rPr>
+            </w:pPr>
+            <w:r>
+              <w:rPr>
+                <w:highlight w:val="yellow"/>
+              </w:rPr>
               <w:t xml:space="preserve">ADD new element "format" inside "dimension". </w:t>
             </w:r>
           </w:p>
           <w:p>
-            <w:r>
+            <w:pPr>
+              <w:rPr>
+                <w:highlight w:val="yellow"/>
+              </w:rPr>
+            </w:pPr>
+            <w:r>
+              <w:rPr>
+                <w:highlight w:val="yellow"/>
+              </w:rPr>
               <w:t xml:space="preserve">values: </w:t>
             </w:r>
           </w:p>
           <w:p>
-            <w:r>
+            <w:pPr>
+              <w:rPr>
+                <w:highlight w:val="yellow"/>
+              </w:rPr>
+            </w:pPr>
+            <w:r>
+              <w:rPr>
+                <w:highlight w:val="yellow"/>
+              </w:rPr>
               <w:t>- Square</w:t>
             </w:r>
           </w:p>
           <w:p>
-            <w:r>
-              <w:lastRenderedPageBreak/>
+            <w:pPr>
+              <w:rPr>
+                <w:highlight w:val="yellow"/>
+              </w:rPr>
+            </w:pPr>
+            <w:r>
+              <w:rPr>
+                <w:highlight w:val="yellow"/>
+              </w:rPr>
               <w:t>- Horizontal rectangle</w:t>
             </w:r>
           </w:p>
           <w:p>
-            <w:r>
+            <w:pPr>
+              <w:rPr>
+                <w:highlight w:val="yellow"/>
+              </w:rPr>
+            </w:pPr>
+            <w:r>
+              <w:rPr>
+                <w:highlight w:val="yellow"/>
+              </w:rPr>
               <w:t>- Vertical rectangle</w:t>
             </w:r>
           </w:p>
           <w:p>
-            <w:r>
+            <w:pPr>
+              <w:rPr>
+                <w:highlight w:val="yellow"/>
+              </w:rPr>
+            </w:pPr>
+            <w:r>
+              <w:rPr>
+                <w:highlight w:val="yellow"/>
+              </w:rPr>
               <w:t xml:space="preserve">- </w:t>
             </w:r>
             <w:proofErr w:type="spellStart"/>
             <w:r>
+              <w:rPr>
+                <w:highlight w:val="yellow"/>
+              </w:rPr>
               <w:t>Ṣafīna</w:t>
             </w:r>
             <w:proofErr w:type="spellEnd"/>
           </w:p>
           <w:p>
-            <w:r>
+            <w:pPr>
+              <w:rPr>
+                <w:highlight w:val="yellow"/>
+              </w:rPr>
+            </w:pPr>
+            <w:r>
+              <w:rPr>
+                <w:highlight w:val="yellow"/>
+              </w:rPr>
               <w:t>- Irregular</w:t>
             </w:r>
           </w:p>
           <w:p>
-            <w:r>
+            <w:pPr>
+              <w:rPr>
+                <w:highlight w:val="yellow"/>
+              </w:rPr>
+            </w:pPr>
+            <w:r>
+              <w:rPr>
+                <w:highlight w:val="yellow"/>
+              </w:rPr>
               <w:t>- Other</w:t>
             </w:r>
           </w:p>
         </w:tc>
         <w:tc>
           <w:tcPr>
-            <w:tcW w:w="2906" w:type="dxa"/>
-          </w:tcPr>
-          <w:p>
+            <w:tcW w:w="2896" w:type="dxa"/>
+          </w:tcPr>
+          <w:p>
+            <w:pPr>
+              <w:rPr>
+                <w:highlight w:val="yellow"/>
+              </w:rPr>
+            </w:pPr>
             <w:proofErr w:type="gramStart"/>
             <w:r>
-              <w:lastRenderedPageBreak/>
+              <w:rPr>
+                <w:highlight w:val="yellow"/>
+              </w:rPr>
               <w:t>ALTERNATIVELY</w:t>
             </w:r>
             <w:proofErr w:type="gramEnd"/>
             <w:r>
+              <w:rPr>
+                <w:highlight w:val="yellow"/>
+              </w:rPr>
               <w:t xml:space="preserve"> the format could be computed from the dimension.</w:t>
             </w:r>
           </w:p>
@@ -5184,7 +5543,7 @@
       <w:tr>
         <w:tc>
           <w:tcPr>
-            <w:tcW w:w="534" w:type="dxa"/>
+            <w:tcW w:w="627" w:type="dxa"/>
           </w:tcPr>
           <w:p>
             <w:r>
@@ -5194,7 +5553,7 @@
         </w:tc>
         <w:tc>
           <w:tcPr>
-            <w:tcW w:w="3533" w:type="dxa"/>
+            <w:tcW w:w="5577" w:type="dxa"/>
           </w:tcPr>
           <w:p>
             <w:r>
@@ -5204,7 +5563,7 @@
         </w:tc>
         <w:tc>
           <w:tcPr>
-            <w:tcW w:w="2414" w:type="dxa"/>
+            <w:tcW w:w="287" w:type="dxa"/>
           </w:tcPr>
           <w:p>
             <w:r>
@@ -5216,7 +5575,11 @@
             </w:r>
             <w:proofErr w:type="spellEnd"/>
             <w:r>
-              <w:t xml:space="preserve">” the values of which may be modified. </w:t>
+              <w:t xml:space="preserve">” the </w:t>
+            </w:r>
+            <w:r>
+              <w:lastRenderedPageBreak/>
+              <w:t xml:space="preserve">values of which may be modified. </w:t>
             </w:r>
             <w:proofErr w:type="gramStart"/>
             <w:r>
@@ -5242,6 +5605,7 @@
           </w:tcPr>
           <w:p>
             <w:r>
+              <w:lastRenderedPageBreak/>
               <w:t>ADD values:</w:t>
             </w:r>
           </w:p>
@@ -5257,13 +5621,14 @@
           </w:p>
           <w:p>
             <w:r>
+              <w:lastRenderedPageBreak/>
               <w:t>- "multiple" Multiple Text Manuscript</w:t>
             </w:r>
           </w:p>
         </w:tc>
         <w:tc>
           <w:tcPr>
-            <w:tcW w:w="2906" w:type="dxa"/>
+            <w:tcW w:w="2896" w:type="dxa"/>
           </w:tcPr>
           <w:p/>
         </w:tc>
@@ -5271,7 +5636,7 @@
       <w:tr>
         <w:tc>
           <w:tcPr>
-            <w:tcW w:w="534" w:type="dxa"/>
+            <w:tcW w:w="627" w:type="dxa"/>
           </w:tcPr>
           <w:p>
             <w:r>
@@ -5281,7 +5646,7 @@
         </w:tc>
         <w:tc>
           <w:tcPr>
-            <w:tcW w:w="3533" w:type="dxa"/>
+            <w:tcW w:w="5577" w:type="dxa"/>
           </w:tcPr>
           <w:p>
             <w:r>
@@ -5291,7 +5656,7 @@
         </w:tc>
         <w:tc>
           <w:tcPr>
-            <w:tcW w:w="2414" w:type="dxa"/>
+            <w:tcW w:w="287" w:type="dxa"/>
           </w:tcPr>
           <w:p>
             <w:r>
@@ -5371,7 +5736,7 @@
         </w:tc>
         <w:tc>
           <w:tcPr>
-            <w:tcW w:w="2906" w:type="dxa"/>
+            <w:tcW w:w="2896" w:type="dxa"/>
           </w:tcPr>
           <w:p/>
         </w:tc>
@@ -5379,14 +5744,14 @@
       <w:tr>
         <w:tc>
           <w:tcPr>
-            <w:tcW w:w="534" w:type="dxa"/>
+            <w:tcW w:w="627" w:type="dxa"/>
             <w:shd w:val="clear" w:color="auto" w:fill="92D050"/>
           </w:tcPr>
           <w:p/>
         </w:tc>
         <w:tc>
           <w:tcPr>
-            <w:tcW w:w="12642" w:type="dxa"/>
+            <w:tcW w:w="12549" w:type="dxa"/>
             <w:gridSpan w:val="4"/>
             <w:shd w:val="clear" w:color="auto" w:fill="92D050"/>
           </w:tcPr>
@@ -5400,7 +5765,7 @@
       <w:tr>
         <w:tc>
           <w:tcPr>
-            <w:tcW w:w="534" w:type="dxa"/>
+            <w:tcW w:w="627" w:type="dxa"/>
           </w:tcPr>
           <w:p>
             <w:r>
@@ -5410,7 +5775,7 @@
         </w:tc>
         <w:tc>
           <w:tcPr>
-            <w:tcW w:w="3533" w:type="dxa"/>
+            <w:tcW w:w="5577" w:type="dxa"/>
           </w:tcPr>
           <w:p>
             <w:r>
@@ -5452,7 +5817,7 @@
         </w:tc>
         <w:tc>
           <w:tcPr>
-            <w:tcW w:w="2414" w:type="dxa"/>
+            <w:tcW w:w="287" w:type="dxa"/>
           </w:tcPr>
           <w:p/>
         </w:tc>
@@ -5464,7 +5829,7 @@
         </w:tc>
         <w:tc>
           <w:tcPr>
-            <w:tcW w:w="2906" w:type="dxa"/>
+            <w:tcW w:w="2896" w:type="dxa"/>
           </w:tcPr>
           <w:p>
             <w:r>
@@ -5476,7 +5841,7 @@
       <w:tr>
         <w:tc>
           <w:tcPr>
-            <w:tcW w:w="534" w:type="dxa"/>
+            <w:tcW w:w="627" w:type="dxa"/>
           </w:tcPr>
           <w:p>
             <w:r>
@@ -5486,7 +5851,7 @@
         </w:tc>
         <w:tc>
           <w:tcPr>
-            <w:tcW w:w="3533" w:type="dxa"/>
+            <w:tcW w:w="5577" w:type="dxa"/>
           </w:tcPr>
           <w:p>
             <w:r>
@@ -5496,7 +5861,7 @@
         </w:tc>
         <w:tc>
           <w:tcPr>
-            <w:tcW w:w="2414" w:type="dxa"/>
+            <w:tcW w:w="287" w:type="dxa"/>
           </w:tcPr>
           <w:p/>
         </w:tc>
@@ -5508,7 +5873,7 @@
         </w:tc>
         <w:tc>
           <w:tcPr>
-            <w:tcW w:w="2906" w:type="dxa"/>
+            <w:tcW w:w="2896" w:type="dxa"/>
           </w:tcPr>
           <w:p>
             <w:r>

</xml_diff>